<commit_message>
Adicionado testes e2e para cadastro de leilão
</commit_message>
<xml_diff>
--- a/qa/Plano de teste.docx
+++ b/qa/Plano de teste.docx
@@ -6,18 +6,42 @@
       <w:pPr>
         <w:jc w:val="center"/>
         <w:rPr>
+          <w:rFonts w:cstheme="minorHAnsi"/>
           <w:b/>
           <w:bCs/>
-          <w:sz w:val="24"/>
-          <w:szCs w:val="24"/>
+          <w:sz w:val="28"/>
+          <w:szCs w:val="28"/>
         </w:rPr>
       </w:pPr>
       <w:r>
         <w:rPr>
+          <w:rFonts w:cstheme="minorHAnsi"/>
           <w:b/>
           <w:bCs/>
-          <w:sz w:val="24"/>
-          <w:szCs w:val="24"/>
+          <w:sz w:val="28"/>
+          <w:szCs w:val="28"/>
+        </w:rPr>
+        <w:t>PLANO DE TESTE</w:t>
+      </w:r>
+    </w:p>
+    <w:p>
+      <w:pPr>
+        <w:rPr>
+          <w:rFonts w:cstheme="minorHAnsi"/>
+          <w:b/>
+          <w:bCs/>
+          <w:sz w:val="28"/>
+          <w:szCs w:val="28"/>
+        </w:rPr>
+      </w:pPr>
+      <w:r>
+        <w:rPr>
+          <w:rFonts w:cstheme="minorHAnsi"/>
+          <w:b/>
+          <w:bCs/>
+          <w:sz w:val="28"/>
+          <w:szCs w:val="28"/>
+          <w:highlight w:val="yellow"/>
         </w:rPr>
         <w:t>CENÁRIOS DE TESTES</w:t>
       </w:r>
@@ -30,14 +54,20 @@
           <w:numId w:val="1"/>
         </w:numPr>
         <w:rPr>
+          <w:rFonts w:cstheme="minorHAnsi"/>
           <w:b/>
           <w:bCs/>
+          <w:sz w:val="24"/>
+          <w:szCs w:val="24"/>
         </w:rPr>
       </w:pPr>
       <w:r>
         <w:rPr>
+          <w:rFonts w:cstheme="minorHAnsi"/>
           <w:b/>
           <w:bCs/>
+          <w:sz w:val="24"/>
+          <w:szCs w:val="24"/>
         </w:rPr>
         <w:t>PÁGINA DE LOGIN</w:t>
       </w:r>
@@ -49,33 +79,30 @@
         <w:tblLook w:val="04A0" w:firstRow="1" w:lastRow="0" w:firstColumn="1" w:lastColumn="0" w:noHBand="0" w:noVBand="1"/>
       </w:tblPr>
       <w:tblGrid>
-        <w:gridCol w:w="797"/>
-        <w:gridCol w:w="1395"/>
-        <w:gridCol w:w="2010"/>
-        <w:gridCol w:w="2030"/>
-        <w:gridCol w:w="2262"/>
+        <w:gridCol w:w="1106"/>
+        <w:gridCol w:w="3073"/>
+        <w:gridCol w:w="3798"/>
+        <w:gridCol w:w="3031"/>
+        <w:gridCol w:w="4380"/>
       </w:tblGrid>
       <w:tr>
         <w:tc>
           <w:tcPr>
-            <w:tcW w:w="797" w:type="dxa"/>
-          </w:tcPr>
-          <w:p>
-            <w:pPr>
-              <w:jc w:val="center"/>
-              <w:rPr>
+            <w:tcW w:w="0" w:type="auto"/>
+          </w:tcPr>
+          <w:p>
+            <w:pPr>
+              <w:rPr>
+                <w:rFonts w:cstheme="minorHAnsi"/>
                 <w:b/>
                 <w:bCs/>
-                <w:sz w:val="24"/>
-                <w:szCs w:val="24"/>
-              </w:rPr>
-            </w:pPr>
-            <w:r>
-              <w:rPr>
+              </w:rPr>
+            </w:pPr>
+            <w:r>
+              <w:rPr>
+                <w:rFonts w:cstheme="minorHAnsi"/>
                 <w:b/>
                 <w:bCs/>
-                <w:sz w:val="24"/>
-                <w:szCs w:val="24"/>
               </w:rPr>
               <w:t>CASO DE TESTE</w:t>
             </w:r>
@@ -83,24 +110,21 @@
         </w:tc>
         <w:tc>
           <w:tcPr>
-            <w:tcW w:w="1395" w:type="dxa"/>
-          </w:tcPr>
-          <w:p>
-            <w:pPr>
-              <w:jc w:val="center"/>
-              <w:rPr>
+            <w:tcW w:w="0" w:type="auto"/>
+          </w:tcPr>
+          <w:p>
+            <w:pPr>
+              <w:rPr>
+                <w:rFonts w:cstheme="minorHAnsi"/>
                 <w:b/>
                 <w:bCs/>
-                <w:sz w:val="24"/>
-                <w:szCs w:val="24"/>
-              </w:rPr>
-            </w:pPr>
-            <w:r>
-              <w:rPr>
+              </w:rPr>
+            </w:pPr>
+            <w:r>
+              <w:rPr>
+                <w:rFonts w:cstheme="minorHAnsi"/>
                 <w:b/>
                 <w:bCs/>
-                <w:sz w:val="24"/>
-                <w:szCs w:val="24"/>
               </w:rPr>
               <w:t>CONDIÇÕES DE TESTE</w:t>
             </w:r>
@@ -108,24 +132,21 @@
         </w:tc>
         <w:tc>
           <w:tcPr>
-            <w:tcW w:w="2010" w:type="dxa"/>
-          </w:tcPr>
-          <w:p>
-            <w:pPr>
-              <w:jc w:val="center"/>
-              <w:rPr>
+            <w:tcW w:w="0" w:type="auto"/>
+          </w:tcPr>
+          <w:p>
+            <w:pPr>
+              <w:rPr>
+                <w:rFonts w:cstheme="minorHAnsi"/>
                 <w:b/>
                 <w:bCs/>
-                <w:sz w:val="24"/>
-                <w:szCs w:val="24"/>
-              </w:rPr>
-            </w:pPr>
-            <w:r>
-              <w:rPr>
+              </w:rPr>
+            </w:pPr>
+            <w:r>
+              <w:rPr>
+                <w:rFonts w:cstheme="minorHAnsi"/>
                 <w:b/>
                 <w:bCs/>
-                <w:sz w:val="24"/>
-                <w:szCs w:val="24"/>
               </w:rPr>
               <w:t>PRÉ-CONDIÇÕES</w:t>
             </w:r>
@@ -133,24 +154,21 @@
         </w:tc>
         <w:tc>
           <w:tcPr>
-            <w:tcW w:w="2030" w:type="dxa"/>
-          </w:tcPr>
-          <w:p>
-            <w:pPr>
-              <w:jc w:val="center"/>
-              <w:rPr>
+            <w:tcW w:w="0" w:type="auto"/>
+          </w:tcPr>
+          <w:p>
+            <w:pPr>
+              <w:rPr>
+                <w:rFonts w:cstheme="minorHAnsi"/>
                 <w:b/>
                 <w:bCs/>
-                <w:sz w:val="24"/>
-                <w:szCs w:val="24"/>
-              </w:rPr>
-            </w:pPr>
-            <w:r>
-              <w:rPr>
+              </w:rPr>
+            </w:pPr>
+            <w:r>
+              <w:rPr>
+                <w:rFonts w:cstheme="minorHAnsi"/>
                 <w:b/>
                 <w:bCs/>
-                <w:sz w:val="24"/>
-                <w:szCs w:val="24"/>
               </w:rPr>
               <w:t>PASSOS</w:t>
             </w:r>
@@ -158,24 +176,21 @@
         </w:tc>
         <w:tc>
           <w:tcPr>
-            <w:tcW w:w="2262" w:type="dxa"/>
-          </w:tcPr>
-          <w:p>
-            <w:pPr>
-              <w:jc w:val="center"/>
-              <w:rPr>
+            <w:tcW w:w="0" w:type="auto"/>
+          </w:tcPr>
+          <w:p>
+            <w:pPr>
+              <w:rPr>
+                <w:rFonts w:cstheme="minorHAnsi"/>
                 <w:b/>
                 <w:bCs/>
-                <w:sz w:val="24"/>
-                <w:szCs w:val="24"/>
-              </w:rPr>
-            </w:pPr>
-            <w:r>
-              <w:rPr>
+              </w:rPr>
+            </w:pPr>
+            <w:r>
+              <w:rPr>
+                <w:rFonts w:cstheme="minorHAnsi"/>
                 <w:b/>
                 <w:bCs/>
-                <w:sz w:val="24"/>
-                <w:szCs w:val="24"/>
               </w:rPr>
               <w:t>RESULTADO ESPERADO</w:t>
             </w:r>
@@ -185,19 +200,17 @@
       <w:tr>
         <w:tc>
           <w:tcPr>
-            <w:tcW w:w="797" w:type="dxa"/>
-          </w:tcPr>
-          <w:p>
-            <w:pPr>
-              <w:rPr>
-                <w:sz w:val="24"/>
-                <w:szCs w:val="24"/>
-              </w:rPr>
-            </w:pPr>
-            <w:r>
-              <w:rPr>
-                <w:sz w:val="24"/>
-                <w:szCs w:val="24"/>
+            <w:tcW w:w="0" w:type="auto"/>
+          </w:tcPr>
+          <w:p>
+            <w:pPr>
+              <w:rPr>
+                <w:rFonts w:cstheme="minorHAnsi"/>
+              </w:rPr>
+            </w:pPr>
+            <w:r>
+              <w:rPr>
+                <w:rFonts w:cstheme="minorHAnsi"/>
               </w:rPr>
               <w:t>1</w:t>
             </w:r>
@@ -205,19 +218,17 @@
         </w:tc>
         <w:tc>
           <w:tcPr>
-            <w:tcW w:w="1395" w:type="dxa"/>
-          </w:tcPr>
-          <w:p>
-            <w:pPr>
-              <w:rPr>
-                <w:sz w:val="24"/>
-                <w:szCs w:val="24"/>
-              </w:rPr>
-            </w:pPr>
-            <w:r>
-              <w:rPr>
-                <w:sz w:val="24"/>
-                <w:szCs w:val="24"/>
+            <w:tcW w:w="0" w:type="auto"/>
+          </w:tcPr>
+          <w:p>
+            <w:pPr>
+              <w:rPr>
+                <w:rFonts w:cstheme="minorHAnsi"/>
+              </w:rPr>
+            </w:pPr>
+            <w:r>
+              <w:rPr>
+                <w:rFonts w:cstheme="minorHAnsi"/>
               </w:rPr>
               <w:t>Deve efetuar login com usuário e senha válidos</w:t>
             </w:r>
@@ -225,7 +236,7 @@
         </w:tc>
         <w:tc>
           <w:tcPr>
-            <w:tcW w:w="2010" w:type="dxa"/>
+            <w:tcW w:w="0" w:type="auto"/>
           </w:tcPr>
           <w:p>
             <w:pPr>
@@ -235,14 +246,12 @@
                 <w:numId w:val="5"/>
               </w:numPr>
               <w:rPr>
-                <w:sz w:val="24"/>
-                <w:szCs w:val="24"/>
-              </w:rPr>
-            </w:pPr>
-            <w:r>
-              <w:rPr>
-                <w:sz w:val="24"/>
-                <w:szCs w:val="24"/>
+                <w:rFonts w:cstheme="minorHAnsi"/>
+              </w:rPr>
+            </w:pPr>
+            <w:r>
+              <w:rPr>
+                <w:rFonts w:cstheme="minorHAnsi"/>
               </w:rPr>
               <w:t>Usuário deve estar cadastrado no banco de dados do sistema</w:t>
             </w:r>
@@ -250,7 +259,7 @@
         </w:tc>
         <w:tc>
           <w:tcPr>
-            <w:tcW w:w="2030" w:type="dxa"/>
+            <w:tcW w:w="0" w:type="auto"/>
           </w:tcPr>
           <w:p>
             <w:pPr>
@@ -260,14 +269,12 @@
                 <w:numId w:val="5"/>
               </w:numPr>
               <w:rPr>
-                <w:sz w:val="24"/>
-                <w:szCs w:val="24"/>
-              </w:rPr>
-            </w:pPr>
-            <w:r>
-              <w:rPr>
-                <w:sz w:val="24"/>
-                <w:szCs w:val="24"/>
+                <w:rFonts w:cstheme="minorHAnsi"/>
+              </w:rPr>
+            </w:pPr>
+            <w:r>
+              <w:rPr>
+                <w:rFonts w:cstheme="minorHAnsi"/>
               </w:rPr>
               <w:t>Ir para página de login</w:t>
             </w:r>
@@ -280,14 +287,12 @@
                 <w:numId w:val="5"/>
               </w:numPr>
               <w:rPr>
-                <w:sz w:val="24"/>
-                <w:szCs w:val="24"/>
-              </w:rPr>
-            </w:pPr>
-            <w:r>
-              <w:rPr>
-                <w:sz w:val="24"/>
-                <w:szCs w:val="24"/>
+                <w:rFonts w:cstheme="minorHAnsi"/>
+              </w:rPr>
+            </w:pPr>
+            <w:r>
+              <w:rPr>
+                <w:rFonts w:cstheme="minorHAnsi"/>
               </w:rPr>
               <w:t>Inserir usuário válido no campo usuário</w:t>
             </w:r>
@@ -300,14 +305,12 @@
                 <w:numId w:val="5"/>
               </w:numPr>
               <w:rPr>
-                <w:sz w:val="24"/>
-                <w:szCs w:val="24"/>
-              </w:rPr>
-            </w:pPr>
-            <w:r>
-              <w:rPr>
-                <w:sz w:val="24"/>
-                <w:szCs w:val="24"/>
+                <w:rFonts w:cstheme="minorHAnsi"/>
+              </w:rPr>
+            </w:pPr>
+            <w:r>
+              <w:rPr>
+                <w:rFonts w:cstheme="minorHAnsi"/>
               </w:rPr>
               <w:t>Inserir senha válida no campo senha</w:t>
             </w:r>
@@ -320,14 +323,12 @@
                 <w:numId w:val="5"/>
               </w:numPr>
               <w:rPr>
-                <w:sz w:val="24"/>
-                <w:szCs w:val="24"/>
-              </w:rPr>
-            </w:pPr>
-            <w:r>
-              <w:rPr>
-                <w:sz w:val="24"/>
-                <w:szCs w:val="24"/>
+                <w:rFonts w:cstheme="minorHAnsi"/>
+              </w:rPr>
+            </w:pPr>
+            <w:r>
+              <w:rPr>
+                <w:rFonts w:cstheme="minorHAnsi"/>
               </w:rPr>
               <w:t>Clicar no botão de login</w:t>
             </w:r>
@@ -335,7 +336,7 @@
         </w:tc>
         <w:tc>
           <w:tcPr>
-            <w:tcW w:w="2262" w:type="dxa"/>
+            <w:tcW w:w="0" w:type="auto"/>
           </w:tcPr>
           <w:p>
             <w:pPr>
@@ -345,18 +346,25 @@
                 <w:numId w:val="5"/>
               </w:numPr>
               <w:rPr>
-                <w:color w:val="00B050"/>
-                <w:sz w:val="24"/>
-                <w:szCs w:val="24"/>
-              </w:rPr>
-            </w:pPr>
-            <w:r>
-              <w:rPr>
-                <w:color w:val="00B050"/>
-                <w:sz w:val="24"/>
-                <w:szCs w:val="24"/>
-              </w:rPr>
-              <w:t>Url deve mudar para a página de leiloes</w:t>
+                <w:rFonts w:cstheme="minorHAnsi"/>
+                <w:color w:val="00B050"/>
+              </w:rPr>
+            </w:pPr>
+            <w:proofErr w:type="spellStart"/>
+            <w:r>
+              <w:rPr>
+                <w:rFonts w:cstheme="minorHAnsi"/>
+                <w:color w:val="00B050"/>
+              </w:rPr>
+              <w:t>Url</w:t>
+            </w:r>
+            <w:proofErr w:type="spellEnd"/>
+            <w:r>
+              <w:rPr>
+                <w:rFonts w:cstheme="minorHAnsi"/>
+                <w:color w:val="00B050"/>
+              </w:rPr>
+              <w:t xml:space="preserve"> deve mudar para a página de leiloes</w:t>
             </w:r>
           </w:p>
           <w:p>
@@ -367,32 +375,28 @@
                 <w:numId w:val="5"/>
               </w:numPr>
               <w:rPr>
-                <w:color w:val="00B050"/>
-                <w:sz w:val="24"/>
-                <w:szCs w:val="24"/>
-              </w:rPr>
-            </w:pPr>
-            <w:r>
-              <w:rPr>
-                <w:color w:val="00B050"/>
-                <w:sz w:val="24"/>
-                <w:szCs w:val="24"/>
+                <w:rFonts w:cstheme="minorHAnsi"/>
+                <w:color w:val="00B050"/>
+              </w:rPr>
+            </w:pPr>
+            <w:r>
+              <w:rPr>
+                <w:rFonts w:cstheme="minorHAnsi"/>
+                <w:color w:val="00B050"/>
               </w:rPr>
               <w:t>Deve aparecer na tela de leiloes</w:t>
             </w:r>
             <w:r>
               <w:rPr>
-                <w:color w:val="00B050"/>
-                <w:sz w:val="24"/>
-                <w:szCs w:val="24"/>
+                <w:rFonts w:cstheme="minorHAnsi"/>
+                <w:color w:val="00B050"/>
               </w:rPr>
               <w:t>,</w:t>
             </w:r>
             <w:r>
               <w:rPr>
-                <w:color w:val="00B050"/>
-                <w:sz w:val="24"/>
-                <w:szCs w:val="24"/>
+                <w:rFonts w:cstheme="minorHAnsi"/>
+                <w:color w:val="00B050"/>
               </w:rPr>
               <w:t xml:space="preserve"> no canto superior direito o nome do usuário</w:t>
             </w:r>
@@ -405,16 +409,14 @@
                 <w:numId w:val="5"/>
               </w:numPr>
               <w:rPr>
-                <w:color w:val="00B050"/>
-                <w:sz w:val="24"/>
-                <w:szCs w:val="24"/>
-              </w:rPr>
-            </w:pPr>
-            <w:r>
-              <w:rPr>
-                <w:color w:val="00B050"/>
-                <w:sz w:val="24"/>
-                <w:szCs w:val="24"/>
+                <w:rFonts w:cstheme="minorHAnsi"/>
+                <w:color w:val="00B050"/>
+              </w:rPr>
+            </w:pPr>
+            <w:r>
+              <w:rPr>
+                <w:rFonts w:cstheme="minorHAnsi"/>
+                <w:color w:val="00B050"/>
               </w:rPr>
               <w:t>Deve aparecer o botão de sair ao lado do nome do usuário</w:t>
             </w:r>
@@ -424,19 +426,17 @@
       <w:tr>
         <w:tc>
           <w:tcPr>
-            <w:tcW w:w="797" w:type="dxa"/>
-          </w:tcPr>
-          <w:p>
-            <w:pPr>
-              <w:rPr>
-                <w:sz w:val="24"/>
-                <w:szCs w:val="24"/>
-              </w:rPr>
-            </w:pPr>
-            <w:r>
-              <w:rPr>
-                <w:sz w:val="24"/>
-                <w:szCs w:val="24"/>
+            <w:tcW w:w="0" w:type="auto"/>
+          </w:tcPr>
+          <w:p>
+            <w:pPr>
+              <w:rPr>
+                <w:rFonts w:cstheme="minorHAnsi"/>
+              </w:rPr>
+            </w:pPr>
+            <w:r>
+              <w:rPr>
+                <w:rFonts w:cstheme="minorHAnsi"/>
               </w:rPr>
               <w:t>2</w:t>
             </w:r>
@@ -444,19 +444,17 @@
         </w:tc>
         <w:tc>
           <w:tcPr>
-            <w:tcW w:w="1395" w:type="dxa"/>
-          </w:tcPr>
-          <w:p>
-            <w:pPr>
-              <w:rPr>
-                <w:sz w:val="24"/>
-                <w:szCs w:val="24"/>
-              </w:rPr>
-            </w:pPr>
-            <w:r>
-              <w:rPr>
-                <w:sz w:val="24"/>
-                <w:szCs w:val="24"/>
+            <w:tcW w:w="0" w:type="auto"/>
+          </w:tcPr>
+          <w:p>
+            <w:pPr>
+              <w:rPr>
+                <w:rFonts w:cstheme="minorHAnsi"/>
+              </w:rPr>
+            </w:pPr>
+            <w:r>
+              <w:rPr>
+                <w:rFonts w:cstheme="minorHAnsi"/>
               </w:rPr>
               <w:t>Não deve efetuar login com usuário e senha nulos</w:t>
             </w:r>
@@ -464,20 +462,19 @@
         </w:tc>
         <w:tc>
           <w:tcPr>
-            <w:tcW w:w="2010" w:type="dxa"/>
-          </w:tcPr>
-          <w:p>
-            <w:pPr>
-              <w:rPr>
-                <w:sz w:val="24"/>
-                <w:szCs w:val="24"/>
-              </w:rPr>
-            </w:pPr>
-          </w:p>
-        </w:tc>
-        <w:tc>
-          <w:tcPr>
-            <w:tcW w:w="2030" w:type="dxa"/>
+            <w:tcW w:w="0" w:type="auto"/>
+          </w:tcPr>
+          <w:p>
+            <w:pPr>
+              <w:rPr>
+                <w:rFonts w:cstheme="minorHAnsi"/>
+              </w:rPr>
+            </w:pPr>
+          </w:p>
+        </w:tc>
+        <w:tc>
+          <w:tcPr>
+            <w:tcW w:w="0" w:type="auto"/>
           </w:tcPr>
           <w:p>
             <w:pPr>
@@ -487,14 +484,12 @@
                 <w:numId w:val="6"/>
               </w:numPr>
               <w:rPr>
-                <w:sz w:val="24"/>
-                <w:szCs w:val="24"/>
-              </w:rPr>
-            </w:pPr>
-            <w:r>
-              <w:rPr>
-                <w:sz w:val="24"/>
-                <w:szCs w:val="24"/>
+                <w:rFonts w:cstheme="minorHAnsi"/>
+              </w:rPr>
+            </w:pPr>
+            <w:r>
+              <w:rPr>
+                <w:rFonts w:cstheme="minorHAnsi"/>
               </w:rPr>
               <w:t>Ir para página de login</w:t>
             </w:r>
@@ -507,14 +502,12 @@
                 <w:numId w:val="6"/>
               </w:numPr>
               <w:rPr>
-                <w:sz w:val="24"/>
-                <w:szCs w:val="24"/>
-              </w:rPr>
-            </w:pPr>
-            <w:r>
-              <w:rPr>
-                <w:sz w:val="24"/>
-                <w:szCs w:val="24"/>
+                <w:rFonts w:cstheme="minorHAnsi"/>
+              </w:rPr>
+            </w:pPr>
+            <w:r>
+              <w:rPr>
+                <w:rFonts w:cstheme="minorHAnsi"/>
               </w:rPr>
               <w:t>Clicar no botão de login</w:t>
             </w:r>
@@ -522,7 +515,7 @@
         </w:tc>
         <w:tc>
           <w:tcPr>
-            <w:tcW w:w="2262" w:type="dxa"/>
+            <w:tcW w:w="0" w:type="auto"/>
           </w:tcPr>
           <w:p>
             <w:pPr>
@@ -532,18 +525,25 @@
                 <w:numId w:val="6"/>
               </w:numPr>
               <w:rPr>
-                <w:color w:val="00B050"/>
-                <w:sz w:val="24"/>
-                <w:szCs w:val="24"/>
-              </w:rPr>
-            </w:pPr>
-            <w:r>
-              <w:rPr>
-                <w:color w:val="00B050"/>
-                <w:sz w:val="24"/>
-                <w:szCs w:val="24"/>
-              </w:rPr>
-              <w:t>Url deve mudar, adicionar um parâmetro de erro</w:t>
+                <w:rFonts w:cstheme="minorHAnsi"/>
+                <w:color w:val="00B050"/>
+              </w:rPr>
+            </w:pPr>
+            <w:proofErr w:type="spellStart"/>
+            <w:r>
+              <w:rPr>
+                <w:rFonts w:cstheme="minorHAnsi"/>
+                <w:color w:val="00B050"/>
+              </w:rPr>
+              <w:t>Url</w:t>
+            </w:r>
+            <w:proofErr w:type="spellEnd"/>
+            <w:r>
+              <w:rPr>
+                <w:rFonts w:cstheme="minorHAnsi"/>
+                <w:color w:val="00B050"/>
+              </w:rPr>
+              <w:t xml:space="preserve"> deve mudar, adicionar um parâmetro de erro</w:t>
             </w:r>
           </w:p>
           <w:p>
@@ -554,16 +554,14 @@
                 <w:numId w:val="6"/>
               </w:numPr>
               <w:rPr>
-                <w:color w:val="00B050"/>
-                <w:sz w:val="24"/>
-                <w:szCs w:val="24"/>
-              </w:rPr>
-            </w:pPr>
-            <w:r>
-              <w:rPr>
-                <w:color w:val="00B050"/>
-                <w:sz w:val="24"/>
-                <w:szCs w:val="24"/>
+                <w:rFonts w:cstheme="minorHAnsi"/>
+                <w:color w:val="00B050"/>
+              </w:rPr>
+            </w:pPr>
+            <w:r>
+              <w:rPr>
+                <w:rFonts w:cstheme="minorHAnsi"/>
+                <w:color w:val="00B050"/>
               </w:rPr>
               <w:t>Deve exibir um alerta</w:t>
             </w:r>
@@ -576,16 +574,14 @@
                 <w:numId w:val="6"/>
               </w:numPr>
               <w:rPr>
-                <w:color w:val="00B050"/>
-                <w:sz w:val="24"/>
-                <w:szCs w:val="24"/>
-              </w:rPr>
-            </w:pPr>
-            <w:r>
-              <w:rPr>
-                <w:color w:val="00B050"/>
-                <w:sz w:val="24"/>
-                <w:szCs w:val="24"/>
+                <w:rFonts w:cstheme="minorHAnsi"/>
+                <w:color w:val="00B050"/>
+              </w:rPr>
+            </w:pPr>
+            <w:r>
+              <w:rPr>
+                <w:rFonts w:cstheme="minorHAnsi"/>
+                <w:color w:val="00B050"/>
               </w:rPr>
               <w:t>Deve conter o botão “Entrar” no canto superior direito da tela</w:t>
             </w:r>
@@ -598,48 +594,57 @@
         </w:trPr>
         <w:tc>
           <w:tcPr>
-            <w:tcW w:w="797" w:type="dxa"/>
-          </w:tcPr>
-          <w:p>
-            <w:pPr>
-              <w:rPr>
-                <w:sz w:val="24"/>
-                <w:szCs w:val="24"/>
-              </w:rPr>
-            </w:pPr>
-            <w:r>
-              <w:rPr>
-                <w:sz w:val="24"/>
-                <w:szCs w:val="24"/>
-              </w:rPr>
-              <w:lastRenderedPageBreak/>
+            <w:tcW w:w="0" w:type="auto"/>
+          </w:tcPr>
+          <w:p>
+            <w:pPr>
+              <w:rPr>
+                <w:rFonts w:cstheme="minorHAnsi"/>
+              </w:rPr>
+            </w:pPr>
+            <w:r>
+              <w:rPr>
+                <w:rFonts w:cstheme="minorHAnsi"/>
+              </w:rPr>
               <w:t>3</w:t>
             </w:r>
           </w:p>
         </w:tc>
         <w:tc>
           <w:tcPr>
-            <w:tcW w:w="1395" w:type="dxa"/>
-          </w:tcPr>
-          <w:p>
-            <w:pPr>
-              <w:rPr>
-                <w:sz w:val="24"/>
-                <w:szCs w:val="24"/>
-              </w:rPr>
-            </w:pPr>
-            <w:r>
-              <w:rPr>
-                <w:sz w:val="24"/>
-                <w:szCs w:val="24"/>
-              </w:rPr>
-              <w:t>Não deve efeturar login com usuário válido e senha inválida</w:t>
-            </w:r>
-          </w:p>
-        </w:tc>
-        <w:tc>
-          <w:tcPr>
-            <w:tcW w:w="2010" w:type="dxa"/>
+            <w:tcW w:w="0" w:type="auto"/>
+          </w:tcPr>
+          <w:p>
+            <w:pPr>
+              <w:rPr>
+                <w:rFonts w:cstheme="minorHAnsi"/>
+              </w:rPr>
+            </w:pPr>
+            <w:r>
+              <w:rPr>
+                <w:rFonts w:cstheme="minorHAnsi"/>
+              </w:rPr>
+              <w:t xml:space="preserve">Não deve </w:t>
+            </w:r>
+            <w:proofErr w:type="spellStart"/>
+            <w:r>
+              <w:rPr>
+                <w:rFonts w:cstheme="minorHAnsi"/>
+              </w:rPr>
+              <w:t>efeturar</w:t>
+            </w:r>
+            <w:proofErr w:type="spellEnd"/>
+            <w:r>
+              <w:rPr>
+                <w:rFonts w:cstheme="minorHAnsi"/>
+              </w:rPr>
+              <w:t xml:space="preserve"> login com usuário válido e senha inválida</w:t>
+            </w:r>
+          </w:p>
+        </w:tc>
+        <w:tc>
+          <w:tcPr>
+            <w:tcW w:w="0" w:type="auto"/>
           </w:tcPr>
           <w:p>
             <w:pPr>
@@ -649,14 +654,12 @@
                 <w:numId w:val="7"/>
               </w:numPr>
               <w:rPr>
-                <w:sz w:val="24"/>
-                <w:szCs w:val="24"/>
-              </w:rPr>
-            </w:pPr>
-            <w:r>
-              <w:rPr>
-                <w:sz w:val="24"/>
-                <w:szCs w:val="24"/>
+                <w:rFonts w:cstheme="minorHAnsi"/>
+              </w:rPr>
+            </w:pPr>
+            <w:r>
+              <w:rPr>
+                <w:rFonts w:cstheme="minorHAnsi"/>
               </w:rPr>
               <w:t>Usuário deve estar cadastrado no banco de dados do sistema</w:t>
             </w:r>
@@ -664,7 +667,7 @@
         </w:tc>
         <w:tc>
           <w:tcPr>
-            <w:tcW w:w="2030" w:type="dxa"/>
+            <w:tcW w:w="0" w:type="auto"/>
           </w:tcPr>
           <w:p>
             <w:pPr>
@@ -674,14 +677,12 @@
                 <w:numId w:val="7"/>
               </w:numPr>
               <w:rPr>
-                <w:sz w:val="24"/>
-                <w:szCs w:val="24"/>
-              </w:rPr>
-            </w:pPr>
-            <w:r>
-              <w:rPr>
-                <w:sz w:val="24"/>
-                <w:szCs w:val="24"/>
+                <w:rFonts w:cstheme="minorHAnsi"/>
+              </w:rPr>
+            </w:pPr>
+            <w:r>
+              <w:rPr>
+                <w:rFonts w:cstheme="minorHAnsi"/>
               </w:rPr>
               <w:t>Ir para a página de login</w:t>
             </w:r>
@@ -694,14 +695,12 @@
                 <w:numId w:val="7"/>
               </w:numPr>
               <w:rPr>
-                <w:sz w:val="24"/>
-                <w:szCs w:val="24"/>
-              </w:rPr>
-            </w:pPr>
-            <w:r>
-              <w:rPr>
-                <w:sz w:val="24"/>
-                <w:szCs w:val="24"/>
+                <w:rFonts w:cstheme="minorHAnsi"/>
+              </w:rPr>
+            </w:pPr>
+            <w:r>
+              <w:rPr>
+                <w:rFonts w:cstheme="minorHAnsi"/>
               </w:rPr>
               <w:t>Inserir um usuário válido no campo usuário</w:t>
             </w:r>
@@ -714,14 +713,12 @@
                 <w:numId w:val="7"/>
               </w:numPr>
               <w:rPr>
-                <w:sz w:val="24"/>
-                <w:szCs w:val="24"/>
-              </w:rPr>
-            </w:pPr>
-            <w:r>
-              <w:rPr>
-                <w:sz w:val="24"/>
-                <w:szCs w:val="24"/>
+                <w:rFonts w:cstheme="minorHAnsi"/>
+              </w:rPr>
+            </w:pPr>
+            <w:r>
+              <w:rPr>
+                <w:rFonts w:cstheme="minorHAnsi"/>
               </w:rPr>
               <w:t>Inserir senha inválida no campo senha</w:t>
             </w:r>
@@ -729,7 +726,7 @@
         </w:tc>
         <w:tc>
           <w:tcPr>
-            <w:tcW w:w="2262" w:type="dxa"/>
+            <w:tcW w:w="0" w:type="auto"/>
           </w:tcPr>
           <w:p>
             <w:pPr>
@@ -739,18 +736,25 @@
                 <w:numId w:val="7"/>
               </w:numPr>
               <w:rPr>
-                <w:color w:val="00B050"/>
-                <w:sz w:val="24"/>
-                <w:szCs w:val="24"/>
-              </w:rPr>
-            </w:pPr>
-            <w:r>
-              <w:rPr>
-                <w:color w:val="00B050"/>
-                <w:sz w:val="24"/>
-                <w:szCs w:val="24"/>
-              </w:rPr>
-              <w:t>Url deve mudar, adicionar um parâmetro de erro</w:t>
+                <w:rFonts w:cstheme="minorHAnsi"/>
+                <w:color w:val="00B050"/>
+              </w:rPr>
+            </w:pPr>
+            <w:proofErr w:type="spellStart"/>
+            <w:r>
+              <w:rPr>
+                <w:rFonts w:cstheme="minorHAnsi"/>
+                <w:color w:val="00B050"/>
+              </w:rPr>
+              <w:t>Url</w:t>
+            </w:r>
+            <w:proofErr w:type="spellEnd"/>
+            <w:r>
+              <w:rPr>
+                <w:rFonts w:cstheme="minorHAnsi"/>
+                <w:color w:val="00B050"/>
+              </w:rPr>
+              <w:t xml:space="preserve"> deve mudar, adicionar um parâmetro de erro</w:t>
             </w:r>
           </w:p>
           <w:p>
@@ -761,16 +765,14 @@
                 <w:numId w:val="7"/>
               </w:numPr>
               <w:rPr>
-                <w:color w:val="00B050"/>
-                <w:sz w:val="24"/>
-                <w:szCs w:val="24"/>
-              </w:rPr>
-            </w:pPr>
-            <w:r>
-              <w:rPr>
-                <w:color w:val="00B050"/>
-                <w:sz w:val="24"/>
-                <w:szCs w:val="24"/>
+                <w:rFonts w:cstheme="minorHAnsi"/>
+                <w:color w:val="00B050"/>
+              </w:rPr>
+            </w:pPr>
+            <w:r>
+              <w:rPr>
+                <w:rFonts w:cstheme="minorHAnsi"/>
+                <w:color w:val="00B050"/>
               </w:rPr>
               <w:t>Deve exibir um alerta</w:t>
             </w:r>
@@ -783,18 +785,16 @@
                 <w:numId w:val="7"/>
               </w:numPr>
               <w:rPr>
+                <w:rFonts w:cstheme="minorHAnsi"/>
                 <w:b/>
                 <w:bCs/>
                 <w:color w:val="00B050"/>
-                <w:sz w:val="24"/>
-                <w:szCs w:val="24"/>
-              </w:rPr>
-            </w:pPr>
-            <w:r>
-              <w:rPr>
-                <w:color w:val="00B050"/>
-                <w:sz w:val="24"/>
-                <w:szCs w:val="24"/>
+              </w:rPr>
+            </w:pPr>
+            <w:r>
+              <w:rPr>
+                <w:rFonts w:cstheme="minorHAnsi"/>
+                <w:color w:val="00B050"/>
               </w:rPr>
               <w:t>Deve conter o botão “Entrar” no canto superior direito da tela</w:t>
             </w:r>
@@ -807,47 +807,58 @@
         </w:trPr>
         <w:tc>
           <w:tcPr>
-            <w:tcW w:w="797" w:type="dxa"/>
-          </w:tcPr>
-          <w:p>
-            <w:pPr>
-              <w:rPr>
-                <w:sz w:val="24"/>
-                <w:szCs w:val="24"/>
-              </w:rPr>
-            </w:pPr>
-            <w:r>
-              <w:rPr>
-                <w:sz w:val="24"/>
-                <w:szCs w:val="24"/>
-              </w:rPr>
+            <w:tcW w:w="0" w:type="auto"/>
+          </w:tcPr>
+          <w:p>
+            <w:pPr>
+              <w:rPr>
+                <w:rFonts w:cstheme="minorHAnsi"/>
+              </w:rPr>
+            </w:pPr>
+            <w:r>
+              <w:rPr>
+                <w:rFonts w:cstheme="minorHAnsi"/>
+              </w:rPr>
+              <w:lastRenderedPageBreak/>
               <w:t>4</w:t>
             </w:r>
           </w:p>
         </w:tc>
         <w:tc>
           <w:tcPr>
-            <w:tcW w:w="1395" w:type="dxa"/>
-          </w:tcPr>
-          <w:p>
-            <w:pPr>
-              <w:rPr>
-                <w:sz w:val="24"/>
-                <w:szCs w:val="24"/>
-              </w:rPr>
-            </w:pPr>
-            <w:r>
-              <w:rPr>
-                <w:sz w:val="24"/>
-                <w:szCs w:val="24"/>
-              </w:rPr>
-              <w:t>Não deve efeturar login com usuário inválido e senha válida</w:t>
-            </w:r>
-          </w:p>
-        </w:tc>
-        <w:tc>
-          <w:tcPr>
-            <w:tcW w:w="2010" w:type="dxa"/>
+            <w:tcW w:w="0" w:type="auto"/>
+          </w:tcPr>
+          <w:p>
+            <w:pPr>
+              <w:rPr>
+                <w:rFonts w:cstheme="minorHAnsi"/>
+              </w:rPr>
+            </w:pPr>
+            <w:r>
+              <w:rPr>
+                <w:rFonts w:cstheme="minorHAnsi"/>
+              </w:rPr>
+              <w:t xml:space="preserve">Não deve </w:t>
+            </w:r>
+            <w:proofErr w:type="spellStart"/>
+            <w:r>
+              <w:rPr>
+                <w:rFonts w:cstheme="minorHAnsi"/>
+              </w:rPr>
+              <w:t>efeturar</w:t>
+            </w:r>
+            <w:proofErr w:type="spellEnd"/>
+            <w:r>
+              <w:rPr>
+                <w:rFonts w:cstheme="minorHAnsi"/>
+              </w:rPr>
+              <w:t xml:space="preserve"> login com usuário inválido e senha válida</w:t>
+            </w:r>
+          </w:p>
+        </w:tc>
+        <w:tc>
+          <w:tcPr>
+            <w:tcW w:w="0" w:type="auto"/>
           </w:tcPr>
           <w:p>
             <w:pPr>
@@ -857,14 +868,12 @@
                 <w:numId w:val="7"/>
               </w:numPr>
               <w:rPr>
-                <w:sz w:val="24"/>
-                <w:szCs w:val="24"/>
-              </w:rPr>
-            </w:pPr>
-            <w:r>
-              <w:rPr>
-                <w:sz w:val="24"/>
-                <w:szCs w:val="24"/>
+                <w:rFonts w:cstheme="minorHAnsi"/>
+              </w:rPr>
+            </w:pPr>
+            <w:r>
+              <w:rPr>
+                <w:rFonts w:cstheme="minorHAnsi"/>
               </w:rPr>
               <w:t>Usuário deve estar cadastrado no banco de dados do sistema</w:t>
             </w:r>
@@ -872,7 +881,7 @@
         </w:tc>
         <w:tc>
           <w:tcPr>
-            <w:tcW w:w="2030" w:type="dxa"/>
+            <w:tcW w:w="0" w:type="auto"/>
           </w:tcPr>
           <w:p>
             <w:pPr>
@@ -882,14 +891,12 @@
                 <w:numId w:val="7"/>
               </w:numPr>
               <w:rPr>
-                <w:sz w:val="24"/>
-                <w:szCs w:val="24"/>
-              </w:rPr>
-            </w:pPr>
-            <w:r>
-              <w:rPr>
-                <w:sz w:val="24"/>
-                <w:szCs w:val="24"/>
+                <w:rFonts w:cstheme="minorHAnsi"/>
+              </w:rPr>
+            </w:pPr>
+            <w:r>
+              <w:rPr>
+                <w:rFonts w:cstheme="minorHAnsi"/>
               </w:rPr>
               <w:t>Ir para a página de login</w:t>
             </w:r>
@@ -902,30 +909,14 @@
                 <w:numId w:val="7"/>
               </w:numPr>
               <w:rPr>
-                <w:sz w:val="24"/>
-                <w:szCs w:val="24"/>
-              </w:rPr>
-            </w:pPr>
-            <w:r>
-              <w:rPr>
-                <w:sz w:val="24"/>
-                <w:szCs w:val="24"/>
-              </w:rPr>
-              <w:t xml:space="preserve">Inserir um usuário </w:t>
-            </w:r>
-            <w:r>
-              <w:rPr>
-                <w:sz w:val="24"/>
-                <w:szCs w:val="24"/>
-              </w:rPr>
-              <w:t>in</w:t>
-            </w:r>
-            <w:r>
-              <w:rPr>
-                <w:sz w:val="24"/>
-                <w:szCs w:val="24"/>
-              </w:rPr>
-              <w:t>válido no campo usuário</w:t>
+                <w:rFonts w:cstheme="minorHAnsi"/>
+              </w:rPr>
+            </w:pPr>
+            <w:r>
+              <w:rPr>
+                <w:rFonts w:cstheme="minorHAnsi"/>
+              </w:rPr>
+              <w:t>Inserir um usuário inválido no campo usuário</w:t>
             </w:r>
           </w:p>
           <w:p>
@@ -936,14 +927,12 @@
                 <w:numId w:val="7"/>
               </w:numPr>
               <w:rPr>
-                <w:sz w:val="24"/>
-                <w:szCs w:val="24"/>
-              </w:rPr>
-            </w:pPr>
-            <w:r>
-              <w:rPr>
-                <w:sz w:val="24"/>
-                <w:szCs w:val="24"/>
+                <w:rFonts w:cstheme="minorHAnsi"/>
+              </w:rPr>
+            </w:pPr>
+            <w:r>
+              <w:rPr>
+                <w:rFonts w:cstheme="minorHAnsi"/>
               </w:rPr>
               <w:t>Inserir senha válida no campo senha</w:t>
             </w:r>
@@ -951,7 +940,7 @@
         </w:tc>
         <w:tc>
           <w:tcPr>
-            <w:tcW w:w="2262" w:type="dxa"/>
+            <w:tcW w:w="0" w:type="auto"/>
           </w:tcPr>
           <w:p>
             <w:pPr>
@@ -961,18 +950,25 @@
                 <w:numId w:val="7"/>
               </w:numPr>
               <w:rPr>
-                <w:color w:val="00B050"/>
-                <w:sz w:val="24"/>
-                <w:szCs w:val="24"/>
-              </w:rPr>
-            </w:pPr>
-            <w:r>
-              <w:rPr>
-                <w:color w:val="00B050"/>
-                <w:sz w:val="24"/>
-                <w:szCs w:val="24"/>
-              </w:rPr>
-              <w:t>Url deve mudar, adicionar um parâmetro de erro</w:t>
+                <w:rFonts w:cstheme="minorHAnsi"/>
+                <w:color w:val="00B050"/>
+              </w:rPr>
+            </w:pPr>
+            <w:proofErr w:type="spellStart"/>
+            <w:r>
+              <w:rPr>
+                <w:rFonts w:cstheme="minorHAnsi"/>
+                <w:color w:val="00B050"/>
+              </w:rPr>
+              <w:t>Url</w:t>
+            </w:r>
+            <w:proofErr w:type="spellEnd"/>
+            <w:r>
+              <w:rPr>
+                <w:rFonts w:cstheme="minorHAnsi"/>
+                <w:color w:val="00B050"/>
+              </w:rPr>
+              <w:t xml:space="preserve"> deve mudar, adicionar um parâmetro de erro</w:t>
             </w:r>
           </w:p>
           <w:p>
@@ -983,16 +979,14 @@
                 <w:numId w:val="7"/>
               </w:numPr>
               <w:rPr>
-                <w:color w:val="00B050"/>
-                <w:sz w:val="24"/>
-                <w:szCs w:val="24"/>
-              </w:rPr>
-            </w:pPr>
-            <w:r>
-              <w:rPr>
-                <w:color w:val="00B050"/>
-                <w:sz w:val="24"/>
-                <w:szCs w:val="24"/>
+                <w:rFonts w:cstheme="minorHAnsi"/>
+                <w:color w:val="00B050"/>
+              </w:rPr>
+            </w:pPr>
+            <w:r>
+              <w:rPr>
+                <w:rFonts w:cstheme="minorHAnsi"/>
+                <w:color w:val="00B050"/>
               </w:rPr>
               <w:t>Deve exibir um alerta</w:t>
             </w:r>
@@ -1005,16 +999,14 @@
                 <w:numId w:val="7"/>
               </w:numPr>
               <w:rPr>
-                <w:color w:val="00B050"/>
-                <w:sz w:val="24"/>
-                <w:szCs w:val="24"/>
-              </w:rPr>
-            </w:pPr>
-            <w:r>
-              <w:rPr>
-                <w:color w:val="00B050"/>
-                <w:sz w:val="24"/>
-                <w:szCs w:val="24"/>
+                <w:rFonts w:cstheme="minorHAnsi"/>
+                <w:color w:val="00B050"/>
+              </w:rPr>
+            </w:pPr>
+            <w:r>
+              <w:rPr>
+                <w:rFonts w:cstheme="minorHAnsi"/>
+                <w:color w:val="00B050"/>
               </w:rPr>
               <w:t>Deve conter o botão “Entrar” no canto superior direito da tela</w:t>
             </w:r>
@@ -1025,8 +1017,11 @@
     <w:p>
       <w:pPr>
         <w:rPr>
+          <w:rFonts w:cstheme="minorHAnsi"/>
           <w:b/>
           <w:bCs/>
+          <w:sz w:val="24"/>
+          <w:szCs w:val="24"/>
         </w:rPr>
       </w:pPr>
     </w:p>
@@ -1038,14 +1033,20 @@
           <w:numId w:val="1"/>
         </w:numPr>
         <w:rPr>
+          <w:rFonts w:cstheme="minorHAnsi"/>
           <w:b/>
           <w:bCs/>
+          <w:sz w:val="24"/>
+          <w:szCs w:val="24"/>
         </w:rPr>
       </w:pPr>
       <w:r>
         <w:rPr>
+          <w:rFonts w:cstheme="minorHAnsi"/>
           <w:b/>
           <w:bCs/>
+          <w:sz w:val="24"/>
+          <w:szCs w:val="24"/>
         </w:rPr>
         <w:t>PÁGINA DE CADASTRO DE LEILÃO</w:t>
       </w:r>
@@ -1057,33 +1058,30 @@
         <w:tblLook w:val="04A0" w:firstRow="1" w:lastRow="0" w:firstColumn="1" w:lastColumn="0" w:noHBand="0" w:noVBand="1"/>
       </w:tblPr>
       <w:tblGrid>
-        <w:gridCol w:w="797"/>
-        <w:gridCol w:w="1395"/>
-        <w:gridCol w:w="1976"/>
-        <w:gridCol w:w="2223"/>
-        <w:gridCol w:w="2103"/>
+        <w:gridCol w:w="1062"/>
+        <w:gridCol w:w="2941"/>
+        <w:gridCol w:w="2420"/>
+        <w:gridCol w:w="4304"/>
+        <w:gridCol w:w="4661"/>
       </w:tblGrid>
       <w:tr>
         <w:tc>
           <w:tcPr>
-            <w:tcW w:w="797" w:type="dxa"/>
-          </w:tcPr>
-          <w:p>
-            <w:pPr>
-              <w:jc w:val="center"/>
-              <w:rPr>
+            <w:tcW w:w="0" w:type="auto"/>
+          </w:tcPr>
+          <w:p>
+            <w:pPr>
+              <w:rPr>
+                <w:rFonts w:cstheme="minorHAnsi"/>
                 <w:b/>
                 <w:bCs/>
-                <w:sz w:val="24"/>
-                <w:szCs w:val="24"/>
-              </w:rPr>
-            </w:pPr>
-            <w:r>
-              <w:rPr>
+              </w:rPr>
+            </w:pPr>
+            <w:r>
+              <w:rPr>
+                <w:rFonts w:cstheme="minorHAnsi"/>
                 <w:b/>
                 <w:bCs/>
-                <w:sz w:val="24"/>
-                <w:szCs w:val="24"/>
               </w:rPr>
               <w:t>CASO DE TESTE</w:t>
             </w:r>
@@ -1091,24 +1089,21 @@
         </w:tc>
         <w:tc>
           <w:tcPr>
-            <w:tcW w:w="1395" w:type="dxa"/>
-          </w:tcPr>
-          <w:p>
-            <w:pPr>
-              <w:jc w:val="center"/>
-              <w:rPr>
+            <w:tcW w:w="0" w:type="auto"/>
+          </w:tcPr>
+          <w:p>
+            <w:pPr>
+              <w:rPr>
+                <w:rFonts w:cstheme="minorHAnsi"/>
                 <w:b/>
                 <w:bCs/>
-                <w:sz w:val="24"/>
-                <w:szCs w:val="24"/>
-              </w:rPr>
-            </w:pPr>
-            <w:r>
-              <w:rPr>
+              </w:rPr>
+            </w:pPr>
+            <w:r>
+              <w:rPr>
+                <w:rFonts w:cstheme="minorHAnsi"/>
                 <w:b/>
                 <w:bCs/>
-                <w:sz w:val="24"/>
-                <w:szCs w:val="24"/>
               </w:rPr>
               <w:t>CONDIÇÕES DE TESTE</w:t>
             </w:r>
@@ -1116,24 +1111,21 @@
         </w:tc>
         <w:tc>
           <w:tcPr>
-            <w:tcW w:w="2010" w:type="dxa"/>
-          </w:tcPr>
-          <w:p>
-            <w:pPr>
-              <w:jc w:val="center"/>
-              <w:rPr>
+            <w:tcW w:w="0" w:type="auto"/>
+          </w:tcPr>
+          <w:p>
+            <w:pPr>
+              <w:rPr>
+                <w:rFonts w:cstheme="minorHAnsi"/>
                 <w:b/>
                 <w:bCs/>
-                <w:sz w:val="24"/>
-                <w:szCs w:val="24"/>
-              </w:rPr>
-            </w:pPr>
-            <w:r>
-              <w:rPr>
+              </w:rPr>
+            </w:pPr>
+            <w:r>
+              <w:rPr>
+                <w:rFonts w:cstheme="minorHAnsi"/>
                 <w:b/>
                 <w:bCs/>
-                <w:sz w:val="24"/>
-                <w:szCs w:val="24"/>
               </w:rPr>
               <w:t>PRÉ-CONDIÇÕES</w:t>
             </w:r>
@@ -1141,24 +1133,21 @@
         </w:tc>
         <w:tc>
           <w:tcPr>
-            <w:tcW w:w="2030" w:type="dxa"/>
-          </w:tcPr>
-          <w:p>
-            <w:pPr>
-              <w:jc w:val="center"/>
-              <w:rPr>
+            <w:tcW w:w="0" w:type="auto"/>
+          </w:tcPr>
+          <w:p>
+            <w:pPr>
+              <w:rPr>
+                <w:rFonts w:cstheme="minorHAnsi"/>
                 <w:b/>
                 <w:bCs/>
-                <w:sz w:val="24"/>
-                <w:szCs w:val="24"/>
-              </w:rPr>
-            </w:pPr>
-            <w:r>
-              <w:rPr>
+              </w:rPr>
+            </w:pPr>
+            <w:r>
+              <w:rPr>
+                <w:rFonts w:cstheme="minorHAnsi"/>
                 <w:b/>
                 <w:bCs/>
-                <w:sz w:val="24"/>
-                <w:szCs w:val="24"/>
               </w:rPr>
               <w:t>PASSOS</w:t>
             </w:r>
@@ -1166,24 +1155,21 @@
         </w:tc>
         <w:tc>
           <w:tcPr>
-            <w:tcW w:w="2262" w:type="dxa"/>
-          </w:tcPr>
-          <w:p>
-            <w:pPr>
-              <w:jc w:val="center"/>
-              <w:rPr>
+            <w:tcW w:w="0" w:type="auto"/>
+          </w:tcPr>
+          <w:p>
+            <w:pPr>
+              <w:rPr>
+                <w:rFonts w:cstheme="minorHAnsi"/>
                 <w:b/>
                 <w:bCs/>
-                <w:sz w:val="24"/>
-                <w:szCs w:val="24"/>
-              </w:rPr>
-            </w:pPr>
-            <w:r>
-              <w:rPr>
+              </w:rPr>
+            </w:pPr>
+            <w:r>
+              <w:rPr>
+                <w:rFonts w:cstheme="minorHAnsi"/>
                 <w:b/>
                 <w:bCs/>
-                <w:sz w:val="24"/>
-                <w:szCs w:val="24"/>
               </w:rPr>
               <w:t>RESULTADO ESPERADO</w:t>
             </w:r>
@@ -1193,19 +1179,17 @@
       <w:tr>
         <w:tc>
           <w:tcPr>
-            <w:tcW w:w="797" w:type="dxa"/>
-          </w:tcPr>
-          <w:p>
-            <w:pPr>
-              <w:rPr>
-                <w:sz w:val="24"/>
-                <w:szCs w:val="24"/>
-              </w:rPr>
-            </w:pPr>
-            <w:r>
-              <w:rPr>
-                <w:sz w:val="24"/>
-                <w:szCs w:val="24"/>
+            <w:tcW w:w="0" w:type="auto"/>
+          </w:tcPr>
+          <w:p>
+            <w:pPr>
+              <w:rPr>
+                <w:rFonts w:cstheme="minorHAnsi"/>
+              </w:rPr>
+            </w:pPr>
+            <w:r>
+              <w:rPr>
+                <w:rFonts w:cstheme="minorHAnsi"/>
               </w:rPr>
               <w:t>1</w:t>
             </w:r>
@@ -1213,19 +1197,17 @@
         </w:tc>
         <w:tc>
           <w:tcPr>
-            <w:tcW w:w="1395" w:type="dxa"/>
-          </w:tcPr>
-          <w:p>
-            <w:pPr>
-              <w:rPr>
-                <w:sz w:val="24"/>
-                <w:szCs w:val="24"/>
-              </w:rPr>
-            </w:pPr>
-            <w:r>
-              <w:rPr>
-                <w:sz w:val="24"/>
-                <w:szCs w:val="24"/>
+            <w:tcW w:w="0" w:type="auto"/>
+          </w:tcPr>
+          <w:p>
+            <w:pPr>
+              <w:rPr>
+                <w:rFonts w:cstheme="minorHAnsi"/>
+              </w:rPr>
+            </w:pPr>
+            <w:r>
+              <w:rPr>
+                <w:rFonts w:cstheme="minorHAnsi"/>
               </w:rPr>
               <w:t>Deve efetuar cadastro do leilão</w:t>
             </w:r>
@@ -1233,7 +1215,7 @@
         </w:tc>
         <w:tc>
           <w:tcPr>
-            <w:tcW w:w="2010" w:type="dxa"/>
+            <w:tcW w:w="0" w:type="auto"/>
           </w:tcPr>
           <w:p>
             <w:pPr>
@@ -1243,14 +1225,12 @@
                 <w:numId w:val="5"/>
               </w:numPr>
               <w:rPr>
-                <w:sz w:val="24"/>
-                <w:szCs w:val="24"/>
-              </w:rPr>
-            </w:pPr>
-            <w:r>
-              <w:rPr>
-                <w:sz w:val="24"/>
-                <w:szCs w:val="24"/>
+                <w:rFonts w:cstheme="minorHAnsi"/>
+              </w:rPr>
+            </w:pPr>
+            <w:r>
+              <w:rPr>
+                <w:rFonts w:cstheme="minorHAnsi"/>
               </w:rPr>
               <w:t>Ter realizado login no sistema</w:t>
             </w:r>
@@ -1258,7 +1238,7 @@
         </w:tc>
         <w:tc>
           <w:tcPr>
-            <w:tcW w:w="2030" w:type="dxa"/>
+            <w:tcW w:w="0" w:type="auto"/>
           </w:tcPr>
           <w:p>
             <w:pPr>
@@ -1268,14 +1248,12 @@
                 <w:numId w:val="5"/>
               </w:numPr>
               <w:rPr>
-                <w:sz w:val="24"/>
-                <w:szCs w:val="24"/>
-              </w:rPr>
-            </w:pPr>
-            <w:r>
-              <w:rPr>
-                <w:sz w:val="24"/>
-                <w:szCs w:val="24"/>
+                <w:rFonts w:cstheme="minorHAnsi"/>
+              </w:rPr>
+            </w:pPr>
+            <w:r>
+              <w:rPr>
+                <w:rFonts w:cstheme="minorHAnsi"/>
               </w:rPr>
               <w:t>Acessar página de cadastro de leilão</w:t>
             </w:r>
@@ -1288,14 +1266,12 @@
                 <w:numId w:val="5"/>
               </w:numPr>
               <w:rPr>
-                <w:sz w:val="24"/>
-                <w:szCs w:val="24"/>
-              </w:rPr>
-            </w:pPr>
-            <w:r>
-              <w:rPr>
-                <w:sz w:val="24"/>
-                <w:szCs w:val="24"/>
+                <w:rFonts w:cstheme="minorHAnsi"/>
+              </w:rPr>
+            </w:pPr>
+            <w:r>
+              <w:rPr>
+                <w:rFonts w:cstheme="minorHAnsi"/>
               </w:rPr>
               <w:t>Inserir o nome do leilão no campo nome</w:t>
             </w:r>
@@ -1308,14 +1284,12 @@
                 <w:numId w:val="5"/>
               </w:numPr>
               <w:rPr>
-                <w:sz w:val="24"/>
-                <w:szCs w:val="24"/>
-              </w:rPr>
-            </w:pPr>
-            <w:r>
-              <w:rPr>
-                <w:sz w:val="24"/>
-                <w:szCs w:val="24"/>
+                <w:rFonts w:cstheme="minorHAnsi"/>
+              </w:rPr>
+            </w:pPr>
+            <w:r>
+              <w:rPr>
+                <w:rFonts w:cstheme="minorHAnsi"/>
               </w:rPr>
               <w:t>Inserir valor inicial do leilão no campo Valor inicial</w:t>
             </w:r>
@@ -1328,29 +1302,48 @@
                 <w:numId w:val="5"/>
               </w:numPr>
               <w:rPr>
-                <w:sz w:val="24"/>
-                <w:szCs w:val="24"/>
-              </w:rPr>
-            </w:pPr>
-            <w:r>
-              <w:rPr>
-                <w:sz w:val="24"/>
-                <w:szCs w:val="24"/>
-              </w:rPr>
-              <w:lastRenderedPageBreak/>
-              <w:t xml:space="preserve">Inserir data de abertura no formato  </w:t>
-            </w:r>
-            <w:r>
-              <w:rPr>
-                <w:sz w:val="24"/>
-                <w:szCs w:val="24"/>
-              </w:rPr>
-              <w:t>dd/MM/yyyy</w:t>
-            </w:r>
-            <w:r>
-              <w:rPr>
-                <w:sz w:val="24"/>
-                <w:szCs w:val="24"/>
+                <w:rFonts w:cstheme="minorHAnsi"/>
+              </w:rPr>
+            </w:pPr>
+            <w:r>
+              <w:rPr>
+                <w:rFonts w:cstheme="minorHAnsi"/>
+              </w:rPr>
+              <w:t xml:space="preserve">Inserir data de abertura no </w:t>
+            </w:r>
+            <w:proofErr w:type="gramStart"/>
+            <w:r>
+              <w:rPr>
+                <w:rFonts w:cstheme="minorHAnsi"/>
+              </w:rPr>
+              <w:t xml:space="preserve">formato  </w:t>
+            </w:r>
+            <w:proofErr w:type="spellStart"/>
+            <w:r>
+              <w:rPr>
+                <w:rFonts w:cstheme="minorHAnsi"/>
+              </w:rPr>
+              <w:t>dd</w:t>
+            </w:r>
+            <w:proofErr w:type="spellEnd"/>
+            <w:proofErr w:type="gramEnd"/>
+            <w:r>
+              <w:rPr>
+                <w:rFonts w:cstheme="minorHAnsi"/>
+              </w:rPr>
+              <w:t>/MM/</w:t>
+            </w:r>
+            <w:proofErr w:type="spellStart"/>
+            <w:r>
+              <w:rPr>
+                <w:rFonts w:cstheme="minorHAnsi"/>
+              </w:rPr>
+              <w:t>yyyy</w:t>
+            </w:r>
+            <w:proofErr w:type="spellEnd"/>
+            <w:r>
+              <w:rPr>
+                <w:rFonts w:cstheme="minorHAnsi"/>
               </w:rPr>
               <w:t xml:space="preserve"> no campo Data Abertura</w:t>
             </w:r>
@@ -1363,14 +1356,12 @@
                 <w:numId w:val="5"/>
               </w:numPr>
               <w:rPr>
-                <w:sz w:val="24"/>
-                <w:szCs w:val="24"/>
-              </w:rPr>
-            </w:pPr>
-            <w:r>
-              <w:rPr>
-                <w:sz w:val="24"/>
-                <w:szCs w:val="24"/>
+                <w:rFonts w:cstheme="minorHAnsi"/>
+              </w:rPr>
+            </w:pPr>
+            <w:r>
+              <w:rPr>
+                <w:rFonts w:cstheme="minorHAnsi"/>
               </w:rPr>
               <w:t>Clicar no botão “Salvar”</w:t>
             </w:r>
@@ -1378,7 +1369,7 @@
         </w:tc>
         <w:tc>
           <w:tcPr>
-            <w:tcW w:w="2262" w:type="dxa"/>
+            <w:tcW w:w="0" w:type="auto"/>
           </w:tcPr>
           <w:p>
             <w:pPr>
@@ -1388,56 +1379,112 @@
                 <w:numId w:val="5"/>
               </w:numPr>
               <w:rPr>
-                <w:sz w:val="24"/>
-                <w:szCs w:val="24"/>
-              </w:rPr>
-            </w:pPr>
+                <w:rFonts w:cstheme="minorHAnsi"/>
+                <w:color w:val="92D050"/>
+              </w:rPr>
+            </w:pPr>
+            <w:proofErr w:type="spellStart"/>
+            <w:r>
+              <w:rPr>
+                <w:rFonts w:cstheme="minorHAnsi"/>
+                <w:color w:val="92D050"/>
+              </w:rPr>
+              <w:t>Url</w:t>
+            </w:r>
+            <w:proofErr w:type="spellEnd"/>
+            <w:r>
+              <w:rPr>
+                <w:rFonts w:cstheme="minorHAnsi"/>
+                <w:color w:val="92D050"/>
+              </w:rPr>
+              <w:t xml:space="preserve"> deve mudar para página de leilões</w:t>
+            </w:r>
+          </w:p>
+          <w:p>
+            <w:pPr>
+              <w:pStyle w:val="PargrafodaLista"/>
+              <w:numPr>
+                <w:ilvl w:val="0"/>
+                <w:numId w:val="5"/>
+              </w:numPr>
+              <w:rPr>
+                <w:rFonts w:cstheme="minorHAnsi"/>
+                <w:color w:val="92D050"/>
+              </w:rPr>
+            </w:pPr>
+            <w:r>
+              <w:rPr>
+                <w:rFonts w:cstheme="minorHAnsi"/>
+                <w:color w:val="92D050"/>
+              </w:rPr>
+              <w:t>Deve conter na tabela o leilão cadastrado com as informações seguindo a coluna PASSOS</w:t>
+            </w:r>
           </w:p>
         </w:tc>
       </w:tr>
       <w:tr>
         <w:tc>
           <w:tcPr>
-            <w:tcW w:w="797" w:type="dxa"/>
-          </w:tcPr>
-          <w:p>
-            <w:pPr>
-              <w:rPr>
-                <w:sz w:val="24"/>
-                <w:szCs w:val="24"/>
-              </w:rPr>
-            </w:pPr>
-          </w:p>
-        </w:tc>
-        <w:tc>
-          <w:tcPr>
-            <w:tcW w:w="1395" w:type="dxa"/>
-          </w:tcPr>
-          <w:p>
-            <w:pPr>
-              <w:rPr>
-                <w:sz w:val="24"/>
-                <w:szCs w:val="24"/>
-              </w:rPr>
-            </w:pPr>
-          </w:p>
-        </w:tc>
-        <w:tc>
-          <w:tcPr>
-            <w:tcW w:w="2010" w:type="dxa"/>
-          </w:tcPr>
-          <w:p>
-            <w:pPr>
-              <w:rPr>
-                <w:sz w:val="24"/>
-                <w:szCs w:val="24"/>
-              </w:rPr>
-            </w:pPr>
-          </w:p>
-        </w:tc>
-        <w:tc>
-          <w:tcPr>
-            <w:tcW w:w="2030" w:type="dxa"/>
+            <w:tcW w:w="0" w:type="auto"/>
+          </w:tcPr>
+          <w:p>
+            <w:pPr>
+              <w:rPr>
+                <w:rFonts w:cstheme="minorHAnsi"/>
+              </w:rPr>
+            </w:pPr>
+            <w:r>
+              <w:rPr>
+                <w:rFonts w:cstheme="minorHAnsi"/>
+              </w:rPr>
+              <w:t>2</w:t>
+            </w:r>
+          </w:p>
+        </w:tc>
+        <w:tc>
+          <w:tcPr>
+            <w:tcW w:w="0" w:type="auto"/>
+          </w:tcPr>
+          <w:p>
+            <w:pPr>
+              <w:rPr>
+                <w:rFonts w:cstheme="minorHAnsi"/>
+              </w:rPr>
+            </w:pPr>
+            <w:r>
+              <w:rPr>
+                <w:rFonts w:cstheme="minorHAnsi"/>
+              </w:rPr>
+              <w:t>Não deve efetuar cadastro do leilão com dados nulos</w:t>
+            </w:r>
+          </w:p>
+        </w:tc>
+        <w:tc>
+          <w:tcPr>
+            <w:tcW w:w="0" w:type="auto"/>
+          </w:tcPr>
+          <w:p>
+            <w:pPr>
+              <w:pStyle w:val="PargrafodaLista"/>
+              <w:numPr>
+                <w:ilvl w:val="0"/>
+                <w:numId w:val="5"/>
+              </w:numPr>
+              <w:rPr>
+                <w:rFonts w:cstheme="minorHAnsi"/>
+              </w:rPr>
+            </w:pPr>
+            <w:r>
+              <w:rPr>
+                <w:rFonts w:cstheme="minorHAnsi"/>
+              </w:rPr>
+              <w:t>Ter realizado login no sistema</w:t>
+            </w:r>
+          </w:p>
+        </w:tc>
+        <w:tc>
+          <w:tcPr>
+            <w:tcW w:w="0" w:type="auto"/>
           </w:tcPr>
           <w:p>
             <w:pPr>
@@ -1447,16 +1494,16 @@
                 <w:numId w:val="6"/>
               </w:numPr>
               <w:rPr>
-                <w:sz w:val="24"/>
-                <w:szCs w:val="24"/>
-              </w:rPr>
-            </w:pPr>
-          </w:p>
-        </w:tc>
-        <w:tc>
-          <w:tcPr>
-            <w:tcW w:w="2262" w:type="dxa"/>
-          </w:tcPr>
+                <w:rFonts w:cstheme="minorHAnsi"/>
+              </w:rPr>
+            </w:pPr>
+            <w:r>
+              <w:rPr>
+                <w:rFonts w:cstheme="minorHAnsi"/>
+              </w:rPr>
+              <w:t>Acessar página de cadastro de leilão</w:t>
+            </w:r>
+          </w:p>
           <w:p>
             <w:pPr>
               <w:pStyle w:val="PargrafodaLista"/>
@@ -1465,184 +1512,1787 @@
                 <w:numId w:val="6"/>
               </w:numPr>
               <w:rPr>
-                <w:sz w:val="24"/>
-                <w:szCs w:val="24"/>
-              </w:rPr>
-            </w:pPr>
+                <w:rFonts w:cstheme="minorHAnsi"/>
+              </w:rPr>
+            </w:pPr>
+            <w:r>
+              <w:rPr>
+                <w:rFonts w:cstheme="minorHAnsi"/>
+              </w:rPr>
+              <w:t>Clicar no botão “Salvar”</w:t>
+            </w:r>
+          </w:p>
+        </w:tc>
+        <w:tc>
+          <w:tcPr>
+            <w:tcW w:w="0" w:type="auto"/>
+          </w:tcPr>
+          <w:p>
+            <w:pPr>
+              <w:pStyle w:val="PargrafodaLista"/>
+              <w:numPr>
+                <w:ilvl w:val="0"/>
+                <w:numId w:val="6"/>
+              </w:numPr>
+              <w:rPr>
+                <w:rFonts w:cstheme="minorHAnsi"/>
+                <w:color w:val="C00000"/>
+              </w:rPr>
+            </w:pPr>
+            <w:proofErr w:type="spellStart"/>
+            <w:r>
+              <w:rPr>
+                <w:rFonts w:cstheme="minorHAnsi"/>
+                <w:color w:val="C00000"/>
+              </w:rPr>
+              <w:t>Url</w:t>
+            </w:r>
+            <w:proofErr w:type="spellEnd"/>
+            <w:r>
+              <w:rPr>
+                <w:rFonts w:cstheme="minorHAnsi"/>
+                <w:color w:val="C00000"/>
+              </w:rPr>
+              <w:t xml:space="preserve"> deve permanecer na </w:t>
+            </w:r>
+            <w:proofErr w:type="spellStart"/>
+            <w:r>
+              <w:rPr>
+                <w:rFonts w:cstheme="minorHAnsi"/>
+                <w:color w:val="C00000"/>
+              </w:rPr>
+              <w:t>url</w:t>
+            </w:r>
+            <w:proofErr w:type="spellEnd"/>
+            <w:r>
+              <w:rPr>
+                <w:rFonts w:cstheme="minorHAnsi"/>
+                <w:color w:val="C00000"/>
+              </w:rPr>
+              <w:t xml:space="preserve"> de cadastro de leilão</w:t>
+            </w:r>
+          </w:p>
+          <w:p>
+            <w:pPr>
+              <w:pStyle w:val="PargrafodaLista"/>
+              <w:numPr>
+                <w:ilvl w:val="0"/>
+                <w:numId w:val="6"/>
+              </w:numPr>
+              <w:rPr>
+                <w:rFonts w:cstheme="minorHAnsi"/>
+                <w:color w:val="92D050"/>
+              </w:rPr>
+            </w:pPr>
+            <w:r>
+              <w:rPr>
+                <w:rFonts w:cstheme="minorHAnsi"/>
+                <w:color w:val="92D050"/>
+              </w:rPr>
+              <w:t>Deve exibir 3 alertas</w:t>
+            </w:r>
+          </w:p>
+          <w:p>
+            <w:pPr>
+              <w:pStyle w:val="PargrafodaLista"/>
+              <w:numPr>
+                <w:ilvl w:val="0"/>
+                <w:numId w:val="6"/>
+              </w:numPr>
+              <w:rPr>
+                <w:rFonts w:cstheme="minorHAnsi"/>
+                <w:color w:val="92D050"/>
+              </w:rPr>
+            </w:pPr>
+            <w:r>
+              <w:rPr>
+                <w:rFonts w:cstheme="minorHAnsi"/>
+                <w:color w:val="92D050"/>
+              </w:rPr>
+              <w:t>Deve conter texto “</w:t>
+            </w:r>
+            <w:proofErr w:type="spellStart"/>
+            <w:r>
+              <w:rPr>
+                <w:rFonts w:cstheme="minorHAnsi"/>
+                <w:color w:val="92D050"/>
+              </w:rPr>
+              <w:t>minimo</w:t>
+            </w:r>
+            <w:proofErr w:type="spellEnd"/>
+            <w:r>
+              <w:rPr>
+                <w:rFonts w:cstheme="minorHAnsi"/>
+                <w:color w:val="92D050"/>
+              </w:rPr>
+              <w:t xml:space="preserve"> 3 caracteres</w:t>
+            </w:r>
+            <w:r>
+              <w:rPr>
+                <w:rFonts w:cstheme="minorHAnsi"/>
+                <w:color w:val="92D050"/>
+              </w:rPr>
+              <w:t>”</w:t>
+            </w:r>
+          </w:p>
+          <w:p>
+            <w:pPr>
+              <w:pStyle w:val="PargrafodaLista"/>
+              <w:numPr>
+                <w:ilvl w:val="0"/>
+                <w:numId w:val="6"/>
+              </w:numPr>
+              <w:rPr>
+                <w:rFonts w:cstheme="minorHAnsi"/>
+                <w:color w:val="92D050"/>
+              </w:rPr>
+            </w:pPr>
+            <w:r>
+              <w:rPr>
+                <w:rFonts w:cstheme="minorHAnsi"/>
+                <w:color w:val="92D050"/>
+              </w:rPr>
+              <w:t>Deve conter texto “</w:t>
+            </w:r>
+            <w:r>
+              <w:rPr>
+                <w:rFonts w:cstheme="minorHAnsi"/>
+                <w:color w:val="92D050"/>
+              </w:rPr>
+              <w:t>não deve estar em branco</w:t>
+            </w:r>
+            <w:r>
+              <w:rPr>
+                <w:rFonts w:cstheme="minorHAnsi"/>
+                <w:color w:val="92D050"/>
+              </w:rPr>
+              <w:t>”</w:t>
+            </w:r>
+          </w:p>
+          <w:p>
+            <w:pPr>
+              <w:pStyle w:val="PargrafodaLista"/>
+              <w:numPr>
+                <w:ilvl w:val="0"/>
+                <w:numId w:val="6"/>
+              </w:numPr>
+              <w:rPr>
+                <w:rFonts w:cstheme="minorHAnsi"/>
+                <w:color w:val="00B050"/>
+              </w:rPr>
+            </w:pPr>
+            <w:r>
+              <w:rPr>
+                <w:rFonts w:cstheme="minorHAnsi"/>
+                <w:color w:val="00B050"/>
+              </w:rPr>
+              <w:t>Deve conter texto “</w:t>
+            </w:r>
+            <w:r>
+              <w:rPr>
+                <w:rFonts w:cstheme="minorHAnsi"/>
+                <w:color w:val="00B050"/>
+              </w:rPr>
+              <w:t>deve ser um valor maior de 0.1</w:t>
+            </w:r>
+            <w:r>
+              <w:rPr>
+                <w:rFonts w:cstheme="minorHAnsi"/>
+                <w:color w:val="00B050"/>
+              </w:rPr>
+              <w:t>”</w:t>
+            </w:r>
+          </w:p>
+          <w:p>
+            <w:pPr>
+              <w:pStyle w:val="PargrafodaLista"/>
+              <w:numPr>
+                <w:ilvl w:val="0"/>
+                <w:numId w:val="6"/>
+              </w:numPr>
+              <w:rPr>
+                <w:rFonts w:cstheme="minorHAnsi"/>
+              </w:rPr>
+            </w:pPr>
+            <w:r>
+              <w:rPr>
+                <w:rFonts w:cstheme="minorHAnsi"/>
+                <w:color w:val="00B050"/>
+              </w:rPr>
+              <w:t>Deve conter texto “</w:t>
+            </w:r>
+            <w:r>
+              <w:rPr>
+                <w:rFonts w:cstheme="minorHAnsi"/>
+                <w:color w:val="00B050"/>
+              </w:rPr>
+              <w:t xml:space="preserve">deve ser uma data no formato </w:t>
+            </w:r>
+            <w:proofErr w:type="spellStart"/>
+            <w:r>
+              <w:rPr>
+                <w:rFonts w:cstheme="minorHAnsi"/>
+                <w:color w:val="00B050"/>
+              </w:rPr>
+              <w:t>dd</w:t>
+            </w:r>
+            <w:proofErr w:type="spellEnd"/>
+            <w:r>
+              <w:rPr>
+                <w:rFonts w:cstheme="minorHAnsi"/>
+                <w:color w:val="00B050"/>
+              </w:rPr>
+              <w:t>/MM/</w:t>
+            </w:r>
+            <w:proofErr w:type="spellStart"/>
+            <w:r>
+              <w:rPr>
+                <w:rFonts w:cstheme="minorHAnsi"/>
+                <w:color w:val="00B050"/>
+              </w:rPr>
+              <w:t>yyyy</w:t>
+            </w:r>
+            <w:proofErr w:type="spellEnd"/>
+            <w:r>
+              <w:rPr>
+                <w:rFonts w:cstheme="minorHAnsi"/>
+                <w:color w:val="00B050"/>
+              </w:rPr>
+              <w:t>”</w:t>
+            </w:r>
+          </w:p>
+        </w:tc>
+      </w:tr>
+      <w:tr>
+        <w:tc>
+          <w:tcPr>
+            <w:tcW w:w="0" w:type="auto"/>
+          </w:tcPr>
+          <w:p>
+            <w:pPr>
+              <w:rPr>
+                <w:rFonts w:cstheme="minorHAnsi"/>
+              </w:rPr>
+            </w:pPr>
+            <w:r>
+              <w:rPr>
+                <w:rFonts w:cstheme="minorHAnsi"/>
+              </w:rPr>
+              <w:t>3</w:t>
+            </w:r>
+          </w:p>
+        </w:tc>
+        <w:tc>
+          <w:tcPr>
+            <w:tcW w:w="0" w:type="auto"/>
+          </w:tcPr>
+          <w:p>
+            <w:pPr>
+              <w:rPr>
+                <w:rFonts w:cstheme="minorHAnsi"/>
+              </w:rPr>
+            </w:pPr>
+            <w:r>
+              <w:rPr>
+                <w:rFonts w:cstheme="minorHAnsi"/>
+              </w:rPr>
+              <w:t>Não deve cadastrar leilão com nome menor de três caracteres</w:t>
+            </w:r>
+          </w:p>
+        </w:tc>
+        <w:tc>
+          <w:tcPr>
+            <w:tcW w:w="0" w:type="auto"/>
+          </w:tcPr>
+          <w:p>
+            <w:pPr>
+              <w:pStyle w:val="PargrafodaLista"/>
+              <w:numPr>
+                <w:ilvl w:val="0"/>
+                <w:numId w:val="5"/>
+              </w:numPr>
+              <w:rPr>
+                <w:rFonts w:cstheme="minorHAnsi"/>
+              </w:rPr>
+            </w:pPr>
+            <w:r>
+              <w:rPr>
+                <w:rFonts w:cstheme="minorHAnsi"/>
+              </w:rPr>
+              <w:t>Ter realizado login no sistema</w:t>
+            </w:r>
+          </w:p>
+        </w:tc>
+        <w:tc>
+          <w:tcPr>
+            <w:tcW w:w="0" w:type="auto"/>
+          </w:tcPr>
+          <w:p>
+            <w:pPr>
+              <w:pStyle w:val="PargrafodaLista"/>
+              <w:numPr>
+                <w:ilvl w:val="0"/>
+                <w:numId w:val="5"/>
+              </w:numPr>
+              <w:rPr>
+                <w:rFonts w:cstheme="minorHAnsi"/>
+              </w:rPr>
+            </w:pPr>
+            <w:r>
+              <w:rPr>
+                <w:rFonts w:cstheme="minorHAnsi"/>
+              </w:rPr>
+              <w:t>Acessar página de cadastro de leilão</w:t>
+            </w:r>
+          </w:p>
+          <w:p>
+            <w:pPr>
+              <w:pStyle w:val="PargrafodaLista"/>
+              <w:numPr>
+                <w:ilvl w:val="0"/>
+                <w:numId w:val="5"/>
+              </w:numPr>
+              <w:rPr>
+                <w:rFonts w:cstheme="minorHAnsi"/>
+              </w:rPr>
+            </w:pPr>
+            <w:r>
+              <w:rPr>
+                <w:rFonts w:cstheme="minorHAnsi"/>
+              </w:rPr>
+              <w:lastRenderedPageBreak/>
+              <w:t>Inserir o nome do leilão</w:t>
+            </w:r>
+            <w:r>
+              <w:rPr>
+                <w:rFonts w:cstheme="minorHAnsi"/>
+              </w:rPr>
+              <w:t xml:space="preserve"> </w:t>
+            </w:r>
+            <w:r>
+              <w:rPr>
+                <w:rFonts w:cstheme="minorHAnsi"/>
+                <w:u w:val="single"/>
+              </w:rPr>
+              <w:t>com no máximo 2 caractere</w:t>
+            </w:r>
+            <w:r>
+              <w:rPr>
+                <w:rFonts w:cstheme="minorHAnsi"/>
+              </w:rPr>
+              <w:t>s (</w:t>
+            </w:r>
+            <w:proofErr w:type="spellStart"/>
+            <w:r>
+              <w:rPr>
+                <w:rFonts w:cstheme="minorHAnsi"/>
+              </w:rPr>
+              <w:t>Ex</w:t>
+            </w:r>
+            <w:proofErr w:type="spellEnd"/>
+            <w:r>
+              <w:rPr>
+                <w:rFonts w:cstheme="minorHAnsi"/>
+              </w:rPr>
+              <w:t>: PC)</w:t>
+            </w:r>
+            <w:r>
+              <w:rPr>
+                <w:rFonts w:cstheme="minorHAnsi"/>
+              </w:rPr>
+              <w:t xml:space="preserve"> no campo nome</w:t>
+            </w:r>
+          </w:p>
+          <w:p>
+            <w:pPr>
+              <w:pStyle w:val="PargrafodaLista"/>
+              <w:numPr>
+                <w:ilvl w:val="0"/>
+                <w:numId w:val="5"/>
+              </w:numPr>
+              <w:rPr>
+                <w:rFonts w:cstheme="minorHAnsi"/>
+              </w:rPr>
+            </w:pPr>
+            <w:r>
+              <w:rPr>
+                <w:rFonts w:cstheme="minorHAnsi"/>
+              </w:rPr>
+              <w:t>Inserir valor inicial do leilão no campo Valor inicial</w:t>
+            </w:r>
+          </w:p>
+          <w:p>
+            <w:pPr>
+              <w:pStyle w:val="PargrafodaLista"/>
+              <w:numPr>
+                <w:ilvl w:val="0"/>
+                <w:numId w:val="5"/>
+              </w:numPr>
+              <w:rPr>
+                <w:rFonts w:cstheme="minorHAnsi"/>
+              </w:rPr>
+            </w:pPr>
+            <w:r>
+              <w:rPr>
+                <w:rFonts w:cstheme="minorHAnsi"/>
+              </w:rPr>
+              <w:t xml:space="preserve">Inserir data de abertura no </w:t>
+            </w:r>
+            <w:proofErr w:type="gramStart"/>
+            <w:r>
+              <w:rPr>
+                <w:rFonts w:cstheme="minorHAnsi"/>
+              </w:rPr>
+              <w:t xml:space="preserve">formato  </w:t>
+            </w:r>
+            <w:proofErr w:type="spellStart"/>
+            <w:r>
+              <w:rPr>
+                <w:rFonts w:cstheme="minorHAnsi"/>
+              </w:rPr>
+              <w:t>dd</w:t>
+            </w:r>
+            <w:proofErr w:type="spellEnd"/>
+            <w:proofErr w:type="gramEnd"/>
+            <w:r>
+              <w:rPr>
+                <w:rFonts w:cstheme="minorHAnsi"/>
+              </w:rPr>
+              <w:t>/MM/</w:t>
+            </w:r>
+            <w:proofErr w:type="spellStart"/>
+            <w:r>
+              <w:rPr>
+                <w:rFonts w:cstheme="minorHAnsi"/>
+              </w:rPr>
+              <w:t>yyyy</w:t>
+            </w:r>
+            <w:proofErr w:type="spellEnd"/>
+            <w:r>
+              <w:rPr>
+                <w:rFonts w:cstheme="minorHAnsi"/>
+              </w:rPr>
+              <w:t xml:space="preserve"> no campo Data Abertura</w:t>
+            </w:r>
+          </w:p>
+          <w:p>
+            <w:pPr>
+              <w:pStyle w:val="PargrafodaLista"/>
+              <w:numPr>
+                <w:ilvl w:val="0"/>
+                <w:numId w:val="6"/>
+              </w:numPr>
+              <w:rPr>
+                <w:rFonts w:cstheme="minorHAnsi"/>
+              </w:rPr>
+            </w:pPr>
+            <w:r>
+              <w:rPr>
+                <w:rFonts w:cstheme="minorHAnsi"/>
+              </w:rPr>
+              <w:t>Clicar no botão “Salvar”</w:t>
+            </w:r>
+          </w:p>
+        </w:tc>
+        <w:tc>
+          <w:tcPr>
+            <w:tcW w:w="0" w:type="auto"/>
+          </w:tcPr>
+          <w:p>
+            <w:pPr>
+              <w:pStyle w:val="PargrafodaLista"/>
+              <w:numPr>
+                <w:ilvl w:val="0"/>
+                <w:numId w:val="6"/>
+              </w:numPr>
+              <w:rPr>
+                <w:rFonts w:cstheme="minorHAnsi"/>
+                <w:color w:val="C00000"/>
+              </w:rPr>
+            </w:pPr>
+            <w:proofErr w:type="spellStart"/>
+            <w:r>
+              <w:rPr>
+                <w:rFonts w:cstheme="minorHAnsi"/>
+                <w:color w:val="C00000"/>
+              </w:rPr>
+              <w:lastRenderedPageBreak/>
+              <w:t>Url</w:t>
+            </w:r>
+            <w:proofErr w:type="spellEnd"/>
+            <w:r>
+              <w:rPr>
+                <w:rFonts w:cstheme="minorHAnsi"/>
+                <w:color w:val="C00000"/>
+              </w:rPr>
+              <w:t xml:space="preserve"> deve permanecer na </w:t>
+            </w:r>
+            <w:proofErr w:type="spellStart"/>
+            <w:r>
+              <w:rPr>
+                <w:rFonts w:cstheme="minorHAnsi"/>
+                <w:color w:val="C00000"/>
+              </w:rPr>
+              <w:t>url</w:t>
+            </w:r>
+            <w:proofErr w:type="spellEnd"/>
+            <w:r>
+              <w:rPr>
+                <w:rFonts w:cstheme="minorHAnsi"/>
+                <w:color w:val="C00000"/>
+              </w:rPr>
+              <w:t xml:space="preserve"> de cadastro de leilão</w:t>
+            </w:r>
+          </w:p>
+          <w:p>
+            <w:pPr>
+              <w:pStyle w:val="PargrafodaLista"/>
+              <w:numPr>
+                <w:ilvl w:val="0"/>
+                <w:numId w:val="6"/>
+              </w:numPr>
+              <w:rPr>
+                <w:rFonts w:cstheme="minorHAnsi"/>
+                <w:color w:val="C00000"/>
+              </w:rPr>
+            </w:pPr>
+            <w:r>
+              <w:rPr>
+                <w:rFonts w:cstheme="minorHAnsi"/>
+                <w:color w:val="00B050"/>
+              </w:rPr>
+              <w:lastRenderedPageBreak/>
+              <w:t>Deve exibir um alerta com texto “</w:t>
+            </w:r>
+            <w:proofErr w:type="spellStart"/>
+            <w:r>
+              <w:rPr>
+                <w:rFonts w:cstheme="minorHAnsi"/>
+                <w:color w:val="00B050"/>
+              </w:rPr>
+              <w:t>minimo</w:t>
+            </w:r>
+            <w:proofErr w:type="spellEnd"/>
+            <w:r>
+              <w:rPr>
+                <w:rFonts w:cstheme="minorHAnsi"/>
+                <w:color w:val="00B050"/>
+              </w:rPr>
+              <w:t xml:space="preserve"> 3 caracteres</w:t>
+            </w:r>
+            <w:r>
+              <w:rPr>
+                <w:rFonts w:cstheme="minorHAnsi"/>
+                <w:color w:val="00B050"/>
+              </w:rPr>
+              <w:t>”</w:t>
+            </w:r>
+          </w:p>
+        </w:tc>
+      </w:tr>
+      <w:tr>
+        <w:tc>
+          <w:tcPr>
+            <w:tcW w:w="0" w:type="auto"/>
+          </w:tcPr>
+          <w:p>
+            <w:pPr>
+              <w:rPr>
+                <w:rFonts w:cstheme="minorHAnsi"/>
+              </w:rPr>
+            </w:pPr>
+            <w:r>
+              <w:rPr>
+                <w:rFonts w:cstheme="minorHAnsi"/>
+              </w:rPr>
+              <w:lastRenderedPageBreak/>
+              <w:t>4</w:t>
+            </w:r>
+          </w:p>
+        </w:tc>
+        <w:tc>
+          <w:tcPr>
+            <w:tcW w:w="0" w:type="auto"/>
+          </w:tcPr>
+          <w:p>
+            <w:pPr>
+              <w:rPr>
+                <w:rFonts w:cstheme="minorHAnsi"/>
+              </w:rPr>
+            </w:pPr>
+            <w:r>
+              <w:rPr>
+                <w:rFonts w:cstheme="minorHAnsi"/>
+              </w:rPr>
+              <w:t>Não deve cadastrar leilão com valor inicial menor que 0.1</w:t>
+            </w:r>
+          </w:p>
+        </w:tc>
+        <w:tc>
+          <w:tcPr>
+            <w:tcW w:w="0" w:type="auto"/>
+          </w:tcPr>
+          <w:p>
+            <w:pPr>
+              <w:pStyle w:val="PargrafodaLista"/>
+              <w:numPr>
+                <w:ilvl w:val="0"/>
+                <w:numId w:val="5"/>
+              </w:numPr>
+              <w:rPr>
+                <w:rFonts w:cstheme="minorHAnsi"/>
+              </w:rPr>
+            </w:pPr>
+            <w:r>
+              <w:rPr>
+                <w:rFonts w:cstheme="minorHAnsi"/>
+              </w:rPr>
+              <w:t>Ter realizado login no sistema</w:t>
+            </w:r>
+          </w:p>
+        </w:tc>
+        <w:tc>
+          <w:tcPr>
+            <w:tcW w:w="0" w:type="auto"/>
+          </w:tcPr>
+          <w:p>
+            <w:pPr>
+              <w:pStyle w:val="PargrafodaLista"/>
+              <w:numPr>
+                <w:ilvl w:val="0"/>
+                <w:numId w:val="5"/>
+              </w:numPr>
+              <w:rPr>
+                <w:rFonts w:cstheme="minorHAnsi"/>
+              </w:rPr>
+            </w:pPr>
+            <w:r>
+              <w:rPr>
+                <w:rFonts w:cstheme="minorHAnsi"/>
+              </w:rPr>
+              <w:t>Acessar página de cadastro de leilão</w:t>
+            </w:r>
+          </w:p>
+          <w:p>
+            <w:pPr>
+              <w:pStyle w:val="PargrafodaLista"/>
+              <w:numPr>
+                <w:ilvl w:val="0"/>
+                <w:numId w:val="5"/>
+              </w:numPr>
+              <w:rPr>
+                <w:rFonts w:cstheme="minorHAnsi"/>
+              </w:rPr>
+            </w:pPr>
+            <w:r>
+              <w:rPr>
+                <w:rFonts w:cstheme="minorHAnsi"/>
+              </w:rPr>
+              <w:t>Inserir o nome do leilão no campo nome</w:t>
+            </w:r>
+          </w:p>
+          <w:p>
+            <w:pPr>
+              <w:pStyle w:val="PargrafodaLista"/>
+              <w:numPr>
+                <w:ilvl w:val="0"/>
+                <w:numId w:val="5"/>
+              </w:numPr>
+              <w:rPr>
+                <w:rFonts w:cstheme="minorHAnsi"/>
+              </w:rPr>
+            </w:pPr>
+            <w:r>
+              <w:rPr>
+                <w:rFonts w:cstheme="minorHAnsi"/>
+              </w:rPr>
+              <w:t xml:space="preserve">Inserir valor inicial do </w:t>
+            </w:r>
+            <w:r>
+              <w:rPr>
+                <w:rFonts w:cstheme="minorHAnsi"/>
+                <w:u w:val="single"/>
+              </w:rPr>
+              <w:t xml:space="preserve">leilão </w:t>
+            </w:r>
+            <w:r>
+              <w:rPr>
+                <w:rFonts w:cstheme="minorHAnsi"/>
+                <w:u w:val="single"/>
+              </w:rPr>
+              <w:t>menor que 0.1</w:t>
+            </w:r>
+            <w:r>
+              <w:rPr>
+                <w:rFonts w:cstheme="minorHAnsi"/>
+              </w:rPr>
+              <w:t xml:space="preserve"> </w:t>
+            </w:r>
+            <w:r>
+              <w:rPr>
+                <w:rFonts w:cstheme="minorHAnsi"/>
+              </w:rPr>
+              <w:t>no campo Valor inicial</w:t>
+            </w:r>
+          </w:p>
+          <w:p>
+            <w:pPr>
+              <w:pStyle w:val="PargrafodaLista"/>
+              <w:numPr>
+                <w:ilvl w:val="0"/>
+                <w:numId w:val="5"/>
+              </w:numPr>
+              <w:rPr>
+                <w:rFonts w:cstheme="minorHAnsi"/>
+              </w:rPr>
+            </w:pPr>
+            <w:r>
+              <w:rPr>
+                <w:rFonts w:cstheme="minorHAnsi"/>
+              </w:rPr>
+              <w:t xml:space="preserve">Inserir data de abertura no </w:t>
+            </w:r>
+            <w:proofErr w:type="gramStart"/>
+            <w:r>
+              <w:rPr>
+                <w:rFonts w:cstheme="minorHAnsi"/>
+              </w:rPr>
+              <w:t xml:space="preserve">formato  </w:t>
+            </w:r>
+            <w:proofErr w:type="spellStart"/>
+            <w:r>
+              <w:rPr>
+                <w:rFonts w:cstheme="minorHAnsi"/>
+              </w:rPr>
+              <w:t>dd</w:t>
+            </w:r>
+            <w:proofErr w:type="spellEnd"/>
+            <w:proofErr w:type="gramEnd"/>
+            <w:r>
+              <w:rPr>
+                <w:rFonts w:cstheme="minorHAnsi"/>
+              </w:rPr>
+              <w:t>/MM/</w:t>
+            </w:r>
+            <w:proofErr w:type="spellStart"/>
+            <w:r>
+              <w:rPr>
+                <w:rFonts w:cstheme="minorHAnsi"/>
+              </w:rPr>
+              <w:t>yyyy</w:t>
+            </w:r>
+            <w:proofErr w:type="spellEnd"/>
+            <w:r>
+              <w:rPr>
+                <w:rFonts w:cstheme="minorHAnsi"/>
+              </w:rPr>
+              <w:t xml:space="preserve"> no campo Data Abertura</w:t>
+            </w:r>
+          </w:p>
+          <w:p>
+            <w:pPr>
+              <w:pStyle w:val="PargrafodaLista"/>
+              <w:numPr>
+                <w:ilvl w:val="0"/>
+                <w:numId w:val="5"/>
+              </w:numPr>
+              <w:rPr>
+                <w:rFonts w:cstheme="minorHAnsi"/>
+              </w:rPr>
+            </w:pPr>
+            <w:r>
+              <w:rPr>
+                <w:rFonts w:cstheme="minorHAnsi"/>
+              </w:rPr>
+              <w:t>Clicar no botão “Salvar”</w:t>
+            </w:r>
+          </w:p>
+        </w:tc>
+        <w:tc>
+          <w:tcPr>
+            <w:tcW w:w="0" w:type="auto"/>
+          </w:tcPr>
+          <w:p>
+            <w:pPr>
+              <w:pStyle w:val="PargrafodaLista"/>
+              <w:numPr>
+                <w:ilvl w:val="0"/>
+                <w:numId w:val="6"/>
+              </w:numPr>
+              <w:rPr>
+                <w:rFonts w:cstheme="minorHAnsi"/>
+                <w:color w:val="C00000"/>
+              </w:rPr>
+            </w:pPr>
+            <w:proofErr w:type="spellStart"/>
+            <w:r>
+              <w:rPr>
+                <w:rFonts w:cstheme="minorHAnsi"/>
+                <w:color w:val="C00000"/>
+              </w:rPr>
+              <w:t>Url</w:t>
+            </w:r>
+            <w:proofErr w:type="spellEnd"/>
+            <w:r>
+              <w:rPr>
+                <w:rFonts w:cstheme="minorHAnsi"/>
+                <w:color w:val="C00000"/>
+              </w:rPr>
+              <w:t xml:space="preserve"> deve permanecer na </w:t>
+            </w:r>
+            <w:proofErr w:type="spellStart"/>
+            <w:r>
+              <w:rPr>
+                <w:rFonts w:cstheme="minorHAnsi"/>
+                <w:color w:val="C00000"/>
+              </w:rPr>
+              <w:t>url</w:t>
+            </w:r>
+            <w:proofErr w:type="spellEnd"/>
+            <w:r>
+              <w:rPr>
+                <w:rFonts w:cstheme="minorHAnsi"/>
+                <w:color w:val="C00000"/>
+              </w:rPr>
+              <w:t xml:space="preserve"> de cadastro de leilão</w:t>
+            </w:r>
+          </w:p>
+          <w:p>
+            <w:pPr>
+              <w:pStyle w:val="PargrafodaLista"/>
+              <w:numPr>
+                <w:ilvl w:val="0"/>
+                <w:numId w:val="6"/>
+              </w:numPr>
+              <w:rPr>
+                <w:rFonts w:cstheme="minorHAnsi"/>
+                <w:color w:val="00B050"/>
+              </w:rPr>
+            </w:pPr>
+            <w:r>
+              <w:rPr>
+                <w:rFonts w:cstheme="minorHAnsi"/>
+                <w:color w:val="00B050"/>
+              </w:rPr>
+              <w:t>Deve exibir um alerta com texto “</w:t>
+            </w:r>
+            <w:r>
+              <w:rPr>
+                <w:rFonts w:cstheme="minorHAnsi"/>
+                <w:color w:val="00B050"/>
+              </w:rPr>
+              <w:t>deve ser um valor maior de 0.1</w:t>
+            </w:r>
+            <w:r>
+              <w:rPr>
+                <w:rFonts w:cstheme="minorHAnsi"/>
+                <w:color w:val="00B050"/>
+              </w:rPr>
+              <w:t>”</w:t>
+            </w:r>
+          </w:p>
+          <w:p>
+            <w:pPr>
+              <w:pStyle w:val="PargrafodaLista"/>
+              <w:rPr>
+                <w:rFonts w:cstheme="minorHAnsi"/>
+                <w:color w:val="C00000"/>
+              </w:rPr>
+            </w:pPr>
+          </w:p>
+        </w:tc>
+      </w:tr>
+      <w:tr>
+        <w:tc>
+          <w:tcPr>
+            <w:tcW w:w="0" w:type="auto"/>
+          </w:tcPr>
+          <w:p>
+            <w:pPr>
+              <w:rPr>
+                <w:rFonts w:cstheme="minorHAnsi"/>
+              </w:rPr>
+            </w:pPr>
+            <w:r>
+              <w:rPr>
+                <w:rFonts w:cstheme="minorHAnsi"/>
+              </w:rPr>
+              <w:t>5</w:t>
+            </w:r>
+          </w:p>
+        </w:tc>
+        <w:tc>
+          <w:tcPr>
+            <w:tcW w:w="0" w:type="auto"/>
+          </w:tcPr>
+          <w:p>
+            <w:pPr>
+              <w:rPr>
+                <w:rFonts w:cstheme="minorHAnsi"/>
+              </w:rPr>
+            </w:pPr>
+            <w:r>
+              <w:rPr>
+                <w:rFonts w:cstheme="minorHAnsi"/>
+              </w:rPr>
+              <w:t>Não deve cadastrar leilão com data inicial fora do formato</w:t>
+            </w:r>
+          </w:p>
+        </w:tc>
+        <w:tc>
+          <w:tcPr>
+            <w:tcW w:w="0" w:type="auto"/>
+          </w:tcPr>
+          <w:p>
+            <w:pPr>
+              <w:pStyle w:val="PargrafodaLista"/>
+              <w:numPr>
+                <w:ilvl w:val="0"/>
+                <w:numId w:val="5"/>
+              </w:numPr>
+              <w:rPr>
+                <w:rFonts w:cstheme="minorHAnsi"/>
+              </w:rPr>
+            </w:pPr>
+            <w:r>
+              <w:rPr>
+                <w:rFonts w:cstheme="minorHAnsi"/>
+              </w:rPr>
+              <w:t>Ter realizado login no sistema</w:t>
+            </w:r>
+          </w:p>
+        </w:tc>
+        <w:tc>
+          <w:tcPr>
+            <w:tcW w:w="0" w:type="auto"/>
+          </w:tcPr>
+          <w:p>
+            <w:pPr>
+              <w:pStyle w:val="PargrafodaLista"/>
+              <w:numPr>
+                <w:ilvl w:val="0"/>
+                <w:numId w:val="5"/>
+              </w:numPr>
+              <w:rPr>
+                <w:rFonts w:cstheme="minorHAnsi"/>
+              </w:rPr>
+            </w:pPr>
+            <w:r>
+              <w:rPr>
+                <w:rFonts w:cstheme="minorHAnsi"/>
+              </w:rPr>
+              <w:t>Acessar página de cadastro de leilão</w:t>
+            </w:r>
+          </w:p>
+          <w:p>
+            <w:pPr>
+              <w:pStyle w:val="PargrafodaLista"/>
+              <w:numPr>
+                <w:ilvl w:val="0"/>
+                <w:numId w:val="5"/>
+              </w:numPr>
+              <w:rPr>
+                <w:rFonts w:cstheme="minorHAnsi"/>
+              </w:rPr>
+            </w:pPr>
+            <w:r>
+              <w:rPr>
+                <w:rFonts w:cstheme="minorHAnsi"/>
+              </w:rPr>
+              <w:t>Inserir o nome do leilão no campo nome</w:t>
+            </w:r>
+          </w:p>
+          <w:p>
+            <w:pPr>
+              <w:pStyle w:val="PargrafodaLista"/>
+              <w:numPr>
+                <w:ilvl w:val="0"/>
+                <w:numId w:val="5"/>
+              </w:numPr>
+              <w:rPr>
+                <w:rFonts w:cstheme="minorHAnsi"/>
+              </w:rPr>
+            </w:pPr>
+            <w:r>
+              <w:rPr>
+                <w:rFonts w:cstheme="minorHAnsi"/>
+              </w:rPr>
+              <w:t>Inserir valor inicial do leilão no campo Valor inicial</w:t>
+            </w:r>
+          </w:p>
+          <w:p>
+            <w:pPr>
+              <w:pStyle w:val="PargrafodaLista"/>
+              <w:numPr>
+                <w:ilvl w:val="0"/>
+                <w:numId w:val="5"/>
+              </w:numPr>
+              <w:rPr>
+                <w:rFonts w:cstheme="minorHAnsi"/>
+              </w:rPr>
+            </w:pPr>
+            <w:r>
+              <w:rPr>
+                <w:rFonts w:cstheme="minorHAnsi"/>
+              </w:rPr>
+              <w:t xml:space="preserve">Inserir data de abertura </w:t>
+            </w:r>
+            <w:r>
+              <w:rPr>
+                <w:rFonts w:cstheme="minorHAnsi"/>
+                <w:u w:val="single"/>
+              </w:rPr>
+              <w:t xml:space="preserve">fora do </w:t>
+            </w:r>
+            <w:proofErr w:type="gramStart"/>
+            <w:r>
+              <w:rPr>
+                <w:rFonts w:cstheme="minorHAnsi"/>
+                <w:u w:val="single"/>
+              </w:rPr>
+              <w:t>formato</w:t>
+            </w:r>
+            <w:r>
+              <w:rPr>
+                <w:rFonts w:cstheme="minorHAnsi"/>
+              </w:rPr>
+              <w:t xml:space="preserve">  </w:t>
+            </w:r>
+            <w:proofErr w:type="spellStart"/>
+            <w:r>
+              <w:rPr>
+                <w:rFonts w:cstheme="minorHAnsi"/>
+              </w:rPr>
+              <w:t>dd</w:t>
+            </w:r>
+            <w:proofErr w:type="spellEnd"/>
+            <w:proofErr w:type="gramEnd"/>
+            <w:r>
+              <w:rPr>
+                <w:rFonts w:cstheme="minorHAnsi"/>
+              </w:rPr>
+              <w:t>/MM/</w:t>
+            </w:r>
+            <w:proofErr w:type="spellStart"/>
+            <w:r>
+              <w:rPr>
+                <w:rFonts w:cstheme="minorHAnsi"/>
+              </w:rPr>
+              <w:t>yyyy</w:t>
+            </w:r>
+            <w:proofErr w:type="spellEnd"/>
+            <w:r>
+              <w:rPr>
+                <w:rFonts w:cstheme="minorHAnsi"/>
+              </w:rPr>
+              <w:t xml:space="preserve"> no campo </w:t>
+            </w:r>
+            <w:proofErr w:type="spellStart"/>
+            <w:r>
+              <w:rPr>
+                <w:rFonts w:cstheme="minorHAnsi"/>
+              </w:rPr>
+              <w:t>DataAbertura</w:t>
+            </w:r>
+            <w:proofErr w:type="spellEnd"/>
+          </w:p>
+          <w:p>
+            <w:pPr>
+              <w:pStyle w:val="PargrafodaLista"/>
+              <w:numPr>
+                <w:ilvl w:val="0"/>
+                <w:numId w:val="5"/>
+              </w:numPr>
+              <w:rPr>
+                <w:rFonts w:cstheme="minorHAnsi"/>
+              </w:rPr>
+            </w:pPr>
+            <w:r>
+              <w:rPr>
+                <w:rFonts w:cstheme="minorHAnsi"/>
+              </w:rPr>
+              <w:t>Clicar no botão “Salvar”</w:t>
+            </w:r>
+          </w:p>
+        </w:tc>
+        <w:tc>
+          <w:tcPr>
+            <w:tcW w:w="0" w:type="auto"/>
+          </w:tcPr>
+          <w:p>
+            <w:pPr>
+              <w:pStyle w:val="PargrafodaLista"/>
+              <w:numPr>
+                <w:ilvl w:val="0"/>
+                <w:numId w:val="6"/>
+              </w:numPr>
+              <w:rPr>
+                <w:rFonts w:cstheme="minorHAnsi"/>
+                <w:color w:val="C00000"/>
+              </w:rPr>
+            </w:pPr>
+            <w:proofErr w:type="spellStart"/>
+            <w:r>
+              <w:rPr>
+                <w:rFonts w:cstheme="minorHAnsi"/>
+                <w:color w:val="C00000"/>
+              </w:rPr>
+              <w:t>Url</w:t>
+            </w:r>
+            <w:proofErr w:type="spellEnd"/>
+            <w:r>
+              <w:rPr>
+                <w:rFonts w:cstheme="minorHAnsi"/>
+                <w:color w:val="C00000"/>
+              </w:rPr>
+              <w:t xml:space="preserve"> deve permanecer na </w:t>
+            </w:r>
+            <w:proofErr w:type="spellStart"/>
+            <w:r>
+              <w:rPr>
+                <w:rFonts w:cstheme="minorHAnsi"/>
+                <w:color w:val="C00000"/>
+              </w:rPr>
+              <w:t>url</w:t>
+            </w:r>
+            <w:proofErr w:type="spellEnd"/>
+            <w:r>
+              <w:rPr>
+                <w:rFonts w:cstheme="minorHAnsi"/>
+                <w:color w:val="C00000"/>
+              </w:rPr>
+              <w:t xml:space="preserve"> de cadastro de leilão</w:t>
+            </w:r>
+          </w:p>
+          <w:p>
+            <w:pPr>
+              <w:pStyle w:val="PargrafodaLista"/>
+              <w:numPr>
+                <w:ilvl w:val="0"/>
+                <w:numId w:val="6"/>
+              </w:numPr>
+              <w:rPr>
+                <w:rFonts w:cstheme="minorHAnsi"/>
+                <w:color w:val="00B050"/>
+              </w:rPr>
+            </w:pPr>
+            <w:r>
+              <w:rPr>
+                <w:rFonts w:cstheme="minorHAnsi"/>
+                <w:color w:val="00B050"/>
+              </w:rPr>
+              <w:t>Deve exibir um alerta com texto “</w:t>
+            </w:r>
+            <w:r>
+              <w:rPr>
+                <w:rFonts w:cstheme="minorHAnsi"/>
+                <w:color w:val="00B050"/>
+              </w:rPr>
+              <w:t xml:space="preserve">deve ser uma data no formato </w:t>
+            </w:r>
+            <w:proofErr w:type="spellStart"/>
+            <w:r>
+              <w:rPr>
+                <w:rFonts w:cstheme="minorHAnsi"/>
+                <w:color w:val="00B050"/>
+              </w:rPr>
+              <w:t>dd</w:t>
+            </w:r>
+            <w:proofErr w:type="spellEnd"/>
+            <w:r>
+              <w:rPr>
+                <w:rFonts w:cstheme="minorHAnsi"/>
+                <w:color w:val="00B050"/>
+              </w:rPr>
+              <w:t>/MM/</w:t>
+            </w:r>
+            <w:proofErr w:type="spellStart"/>
+            <w:r>
+              <w:rPr>
+                <w:rFonts w:cstheme="minorHAnsi"/>
+                <w:color w:val="00B050"/>
+              </w:rPr>
+              <w:t>yyyy</w:t>
+            </w:r>
+            <w:proofErr w:type="spellEnd"/>
+          </w:p>
+          <w:p>
+            <w:pPr>
+              <w:pStyle w:val="PargrafodaLista"/>
+              <w:numPr>
+                <w:ilvl w:val="0"/>
+                <w:numId w:val="6"/>
+              </w:numPr>
+              <w:rPr>
+                <w:rFonts w:cstheme="minorHAnsi"/>
+                <w:color w:val="00B050"/>
+              </w:rPr>
+            </w:pPr>
+            <w:r>
+              <w:rPr>
+                <w:rFonts w:cstheme="minorHAnsi"/>
+                <w:color w:val="00B050"/>
+              </w:rPr>
+              <w:t>”</w:t>
+            </w:r>
+          </w:p>
+          <w:p>
+            <w:pPr>
+              <w:pStyle w:val="PargrafodaLista"/>
+              <w:rPr>
+                <w:rFonts w:cstheme="minorHAnsi"/>
+                <w:color w:val="C00000"/>
+              </w:rPr>
+            </w:pPr>
+          </w:p>
+        </w:tc>
+      </w:tr>
+    </w:tbl>
+    <w:p>
+      <w:pPr>
+        <w:rPr>
+          <w:rFonts w:cstheme="minorHAnsi"/>
+          <w:b/>
+          <w:bCs/>
+        </w:rPr>
+      </w:pPr>
+    </w:p>
+    <w:p>
+      <w:pPr>
+        <w:rPr>
+          <w:rFonts w:cstheme="minorHAnsi"/>
+          <w:b/>
+          <w:bCs/>
+        </w:rPr>
+      </w:pPr>
+    </w:p>
+    <w:p>
+      <w:pPr>
+        <w:rPr>
+          <w:rFonts w:cstheme="minorHAnsi"/>
+          <w:b/>
+          <w:bCs/>
+        </w:rPr>
+      </w:pPr>
+    </w:p>
+    <w:p>
+      <w:pPr>
+        <w:rPr>
+          <w:rFonts w:cstheme="minorHAnsi"/>
+          <w:b/>
+          <w:bCs/>
+        </w:rPr>
+      </w:pPr>
+    </w:p>
+    <w:p>
+      <w:pPr>
+        <w:rPr>
+          <w:rFonts w:cstheme="minorHAnsi"/>
+          <w:b/>
+          <w:bCs/>
+        </w:rPr>
+      </w:pPr>
+    </w:p>
+    <w:p>
+      <w:pPr>
+        <w:rPr>
+          <w:rFonts w:cstheme="minorHAnsi"/>
+          <w:b/>
+          <w:bCs/>
+        </w:rPr>
+      </w:pPr>
+    </w:p>
+    <w:p>
+      <w:pPr>
+        <w:rPr>
+          <w:rFonts w:cstheme="minorHAnsi"/>
+          <w:b/>
+          <w:bCs/>
+          <w:sz w:val="28"/>
+          <w:szCs w:val="28"/>
+        </w:rPr>
+      </w:pPr>
+      <w:r>
+        <w:rPr>
+          <w:rFonts w:cstheme="minorHAnsi"/>
+          <w:b/>
+          <w:bCs/>
+          <w:sz w:val="28"/>
+          <w:szCs w:val="28"/>
+          <w:highlight w:val="yellow"/>
+        </w:rPr>
+        <w:lastRenderedPageBreak/>
+        <w:t>REGISTRO DE BUGS</w:t>
+      </w:r>
+    </w:p>
+    <w:tbl>
+      <w:tblPr>
+        <w:tblStyle w:val="Tabelacomgrade"/>
+        <w:tblW w:w="0" w:type="auto"/>
+        <w:tblLook w:val="04A0" w:firstRow="1" w:lastRow="0" w:firstColumn="1" w:lastColumn="0" w:noHBand="0" w:noVBand="1"/>
+      </w:tblPr>
+      <w:tblGrid>
+        <w:gridCol w:w="414"/>
+        <w:gridCol w:w="1755"/>
+        <w:gridCol w:w="4377"/>
+        <w:gridCol w:w="2806"/>
+        <w:gridCol w:w="2180"/>
+        <w:gridCol w:w="1316"/>
+        <w:gridCol w:w="1361"/>
+        <w:gridCol w:w="1179"/>
+      </w:tblGrid>
+      <w:tr>
+        <w:tc>
+          <w:tcPr>
+            <w:tcW w:w="0" w:type="auto"/>
+          </w:tcPr>
+          <w:p>
+            <w:pPr>
+              <w:rPr>
+                <w:rFonts w:cstheme="minorHAnsi"/>
+                <w:b/>
+                <w:bCs/>
+              </w:rPr>
+            </w:pPr>
+            <w:r>
+              <w:rPr>
+                <w:rFonts w:cstheme="minorHAnsi"/>
+                <w:b/>
+                <w:bCs/>
+              </w:rPr>
+              <w:t>ID</w:t>
+            </w:r>
+          </w:p>
+        </w:tc>
+        <w:tc>
+          <w:tcPr>
+            <w:tcW w:w="0" w:type="auto"/>
+          </w:tcPr>
+          <w:p>
+            <w:pPr>
+              <w:rPr>
+                <w:rFonts w:cstheme="minorHAnsi"/>
+                <w:b/>
+                <w:bCs/>
+              </w:rPr>
+            </w:pPr>
+            <w:r>
+              <w:rPr>
+                <w:rFonts w:cstheme="minorHAnsi"/>
+                <w:b/>
+                <w:bCs/>
+              </w:rPr>
+              <w:t>DESCRIÇÃO</w:t>
+            </w:r>
+          </w:p>
+        </w:tc>
+        <w:tc>
+          <w:tcPr>
+            <w:tcW w:w="0" w:type="auto"/>
+          </w:tcPr>
+          <w:p>
+            <w:pPr>
+              <w:rPr>
+                <w:rFonts w:cstheme="minorHAnsi"/>
+                <w:b/>
+                <w:bCs/>
+              </w:rPr>
+            </w:pPr>
+            <w:r>
+              <w:rPr>
+                <w:rFonts w:cstheme="minorHAnsi"/>
+                <w:b/>
+                <w:bCs/>
+              </w:rPr>
+              <w:t>PASSOS</w:t>
+            </w:r>
+          </w:p>
+        </w:tc>
+        <w:tc>
+          <w:tcPr>
+            <w:tcW w:w="0" w:type="auto"/>
+          </w:tcPr>
+          <w:p>
+            <w:pPr>
+              <w:rPr>
+                <w:rFonts w:cstheme="minorHAnsi"/>
+                <w:b/>
+                <w:bCs/>
+              </w:rPr>
+            </w:pPr>
+            <w:r>
+              <w:rPr>
+                <w:rFonts w:cstheme="minorHAnsi"/>
+                <w:b/>
+                <w:bCs/>
+              </w:rPr>
+              <w:t>RESULTADO ESPERADO</w:t>
+            </w:r>
+          </w:p>
+        </w:tc>
+        <w:tc>
+          <w:tcPr>
+            <w:tcW w:w="0" w:type="auto"/>
+          </w:tcPr>
+          <w:p>
+            <w:pPr>
+              <w:rPr>
+                <w:rFonts w:cstheme="minorHAnsi"/>
+                <w:b/>
+                <w:bCs/>
+              </w:rPr>
+            </w:pPr>
+            <w:r>
+              <w:rPr>
+                <w:rFonts w:cstheme="minorHAnsi"/>
+                <w:b/>
+                <w:bCs/>
+              </w:rPr>
+              <w:t>RESULTADO OBTIDO</w:t>
+            </w:r>
+          </w:p>
+        </w:tc>
+        <w:tc>
+          <w:tcPr>
+            <w:tcW w:w="0" w:type="auto"/>
+          </w:tcPr>
+          <w:p>
+            <w:pPr>
+              <w:rPr>
+                <w:rFonts w:cstheme="minorHAnsi"/>
+                <w:b/>
+                <w:bCs/>
+              </w:rPr>
+            </w:pPr>
+            <w:r>
+              <w:rPr>
+                <w:rFonts w:cstheme="minorHAnsi"/>
+                <w:b/>
+                <w:bCs/>
+              </w:rPr>
+              <w:t>EVIDÊNCIAS</w:t>
+            </w:r>
+          </w:p>
+        </w:tc>
+        <w:tc>
+          <w:tcPr>
+            <w:tcW w:w="0" w:type="auto"/>
+          </w:tcPr>
+          <w:p>
+            <w:pPr>
+              <w:rPr>
+                <w:rFonts w:cstheme="minorHAnsi"/>
+                <w:b/>
+                <w:bCs/>
+              </w:rPr>
+            </w:pPr>
+            <w:r>
+              <w:rPr>
+                <w:rFonts w:cstheme="minorHAnsi"/>
+                <w:b/>
+                <w:bCs/>
+              </w:rPr>
+              <w:t>SEVERIDADE</w:t>
+            </w:r>
+          </w:p>
+        </w:tc>
+        <w:tc>
+          <w:tcPr>
+            <w:tcW w:w="0" w:type="auto"/>
+          </w:tcPr>
+          <w:p>
+            <w:pPr>
+              <w:rPr>
+                <w:rFonts w:cstheme="minorHAnsi"/>
+                <w:b/>
+                <w:bCs/>
+              </w:rPr>
+            </w:pPr>
+            <w:r>
+              <w:rPr>
+                <w:rFonts w:cstheme="minorHAnsi"/>
+                <w:b/>
+                <w:bCs/>
+              </w:rPr>
+              <w:t>STATUS</w:t>
+            </w:r>
           </w:p>
         </w:tc>
       </w:tr>
       <w:tr>
         <w:trPr>
-          <w:trHeight w:val="2826"/>
+          <w:trHeight w:val="1812"/>
         </w:trPr>
         <w:tc>
           <w:tcPr>
-            <w:tcW w:w="797" w:type="dxa"/>
-          </w:tcPr>
-          <w:p>
-            <w:pPr>
-              <w:rPr>
-                <w:sz w:val="24"/>
-                <w:szCs w:val="24"/>
-              </w:rPr>
-            </w:pPr>
-          </w:p>
-        </w:tc>
-        <w:tc>
-          <w:tcPr>
-            <w:tcW w:w="1395" w:type="dxa"/>
-          </w:tcPr>
-          <w:p>
-            <w:pPr>
-              <w:rPr>
-                <w:sz w:val="24"/>
-                <w:szCs w:val="24"/>
-              </w:rPr>
-            </w:pPr>
-          </w:p>
-        </w:tc>
-        <w:tc>
-          <w:tcPr>
-            <w:tcW w:w="2010" w:type="dxa"/>
-          </w:tcPr>
-          <w:p>
-            <w:pPr>
-              <w:pStyle w:val="PargrafodaLista"/>
-              <w:numPr>
-                <w:ilvl w:val="0"/>
-                <w:numId w:val="7"/>
-              </w:numPr>
-              <w:rPr>
-                <w:sz w:val="24"/>
-                <w:szCs w:val="24"/>
-              </w:rPr>
-            </w:pPr>
-          </w:p>
-        </w:tc>
-        <w:tc>
-          <w:tcPr>
-            <w:tcW w:w="2030" w:type="dxa"/>
-          </w:tcPr>
-          <w:p>
-            <w:pPr>
-              <w:pStyle w:val="PargrafodaLista"/>
-              <w:numPr>
-                <w:ilvl w:val="0"/>
-                <w:numId w:val="7"/>
-              </w:numPr>
-              <w:rPr>
-                <w:sz w:val="24"/>
-                <w:szCs w:val="24"/>
-              </w:rPr>
-            </w:pPr>
-          </w:p>
-        </w:tc>
-        <w:tc>
-          <w:tcPr>
-            <w:tcW w:w="2262" w:type="dxa"/>
-          </w:tcPr>
-          <w:p>
-            <w:pPr>
-              <w:pStyle w:val="PargrafodaLista"/>
-              <w:numPr>
-                <w:ilvl w:val="0"/>
-                <w:numId w:val="7"/>
-              </w:numPr>
-              <w:rPr>
+            <w:tcW w:w="0" w:type="auto"/>
+          </w:tcPr>
+          <w:p>
+            <w:pPr>
+              <w:rPr>
+                <w:rFonts w:cstheme="minorHAnsi"/>
+              </w:rPr>
+            </w:pPr>
+            <w:r>
+              <w:rPr>
+                <w:rFonts w:cstheme="minorHAnsi"/>
+              </w:rPr>
+              <w:t>1</w:t>
+            </w:r>
+          </w:p>
+        </w:tc>
+        <w:tc>
+          <w:tcPr>
+            <w:tcW w:w="0" w:type="auto"/>
+          </w:tcPr>
+          <w:p>
+            <w:pPr>
+              <w:rPr>
+                <w:rFonts w:cstheme="minorHAnsi"/>
+              </w:rPr>
+            </w:pPr>
+            <w:proofErr w:type="spellStart"/>
+            <w:r>
+              <w:rPr>
+                <w:rFonts w:cstheme="minorHAnsi"/>
+              </w:rPr>
+              <w:t>Url</w:t>
+            </w:r>
+            <w:proofErr w:type="spellEnd"/>
+            <w:r>
+              <w:rPr>
+                <w:rFonts w:cstheme="minorHAnsi"/>
+              </w:rPr>
+              <w:t xml:space="preserve"> deveria se manter e não mudar</w:t>
+            </w:r>
+          </w:p>
+        </w:tc>
+        <w:tc>
+          <w:tcPr>
+            <w:tcW w:w="0" w:type="auto"/>
+          </w:tcPr>
+          <w:p>
+            <w:pPr>
+              <w:pStyle w:val="PargrafodaLista"/>
+              <w:numPr>
+                <w:ilvl w:val="0"/>
+                <w:numId w:val="6"/>
+              </w:numPr>
+              <w:rPr>
+                <w:rFonts w:cstheme="minorHAnsi"/>
+              </w:rPr>
+            </w:pPr>
+            <w:r>
+              <w:rPr>
+                <w:rFonts w:cstheme="minorHAnsi"/>
+              </w:rPr>
+              <w:t>Acessar página de cadastro de leilão</w:t>
+            </w:r>
+          </w:p>
+          <w:p>
+            <w:pPr>
+              <w:pStyle w:val="PargrafodaLista"/>
+              <w:numPr>
+                <w:ilvl w:val="0"/>
+                <w:numId w:val="6"/>
+              </w:numPr>
+              <w:rPr>
+                <w:rFonts w:cstheme="minorHAnsi"/>
                 <w:b/>
                 <w:bCs/>
-                <w:color w:val="00B050"/>
-                <w:sz w:val="24"/>
-                <w:szCs w:val="24"/>
-              </w:rPr>
-            </w:pPr>
-          </w:p>
-        </w:tc>
-      </w:tr>
-      <w:tr>
-        <w:trPr>
-          <w:trHeight w:val="2826"/>
-        </w:trPr>
-        <w:tc>
-          <w:tcPr>
-            <w:tcW w:w="797" w:type="dxa"/>
-          </w:tcPr>
-          <w:p>
-            <w:pPr>
-              <w:rPr>
-                <w:sz w:val="24"/>
-                <w:szCs w:val="24"/>
-              </w:rPr>
-            </w:pPr>
-          </w:p>
-        </w:tc>
-        <w:tc>
-          <w:tcPr>
-            <w:tcW w:w="1395" w:type="dxa"/>
-          </w:tcPr>
-          <w:p>
-            <w:pPr>
-              <w:rPr>
-                <w:sz w:val="24"/>
-                <w:szCs w:val="24"/>
-              </w:rPr>
-            </w:pPr>
-          </w:p>
-        </w:tc>
-        <w:tc>
-          <w:tcPr>
-            <w:tcW w:w="2010" w:type="dxa"/>
-          </w:tcPr>
-          <w:p>
-            <w:pPr>
-              <w:pStyle w:val="PargrafodaLista"/>
-              <w:numPr>
-                <w:ilvl w:val="0"/>
-                <w:numId w:val="7"/>
-              </w:numPr>
-              <w:rPr>
-                <w:sz w:val="24"/>
-                <w:szCs w:val="24"/>
-              </w:rPr>
-            </w:pPr>
-          </w:p>
-        </w:tc>
-        <w:tc>
-          <w:tcPr>
-            <w:tcW w:w="2030" w:type="dxa"/>
-          </w:tcPr>
-          <w:p>
-            <w:pPr>
-              <w:pStyle w:val="PargrafodaLista"/>
-              <w:numPr>
-                <w:ilvl w:val="0"/>
-                <w:numId w:val="7"/>
-              </w:numPr>
-              <w:rPr>
-                <w:sz w:val="24"/>
-                <w:szCs w:val="24"/>
-              </w:rPr>
-            </w:pPr>
-          </w:p>
-        </w:tc>
-        <w:tc>
-          <w:tcPr>
-            <w:tcW w:w="2262" w:type="dxa"/>
-          </w:tcPr>
-          <w:p>
-            <w:pPr>
-              <w:pStyle w:val="PargrafodaLista"/>
-              <w:numPr>
-                <w:ilvl w:val="0"/>
-                <w:numId w:val="7"/>
-              </w:numPr>
-              <w:rPr>
-                <w:color w:val="00B050"/>
-                <w:sz w:val="24"/>
-                <w:szCs w:val="24"/>
-              </w:rPr>
-            </w:pPr>
+              </w:rPr>
+            </w:pPr>
+            <w:r>
+              <w:rPr>
+                <w:rFonts w:cstheme="minorHAnsi"/>
+              </w:rPr>
+              <w:t>Realizar qualquer caso de teste que envolva salvar um novo leilão com dados inválidos (</w:t>
+            </w:r>
+            <w:proofErr w:type="spellStart"/>
+            <w:r>
+              <w:rPr>
+                <w:rFonts w:cstheme="minorHAnsi"/>
+              </w:rPr>
+              <w:t>Ex</w:t>
+            </w:r>
+            <w:proofErr w:type="spellEnd"/>
+            <w:r>
+              <w:rPr>
+                <w:rFonts w:cstheme="minorHAnsi"/>
+              </w:rPr>
+              <w:t xml:space="preserve">: </w:t>
+            </w:r>
+            <w:r>
+              <w:rPr>
+                <w:rFonts w:cstheme="minorHAnsi"/>
+              </w:rPr>
+              <w:t>Tentar cadastrar leilão com dados nulos</w:t>
+            </w:r>
+            <w:r>
+              <w:rPr>
+                <w:rFonts w:cstheme="minorHAnsi"/>
+              </w:rPr>
+              <w:t>)</w:t>
+            </w:r>
+          </w:p>
+        </w:tc>
+        <w:tc>
+          <w:tcPr>
+            <w:tcW w:w="0" w:type="auto"/>
+          </w:tcPr>
+          <w:p>
+            <w:pPr>
+              <w:pStyle w:val="PargrafodaLista"/>
+              <w:numPr>
+                <w:ilvl w:val="0"/>
+                <w:numId w:val="6"/>
+              </w:numPr>
+              <w:rPr>
+                <w:rFonts w:cstheme="minorHAnsi"/>
+              </w:rPr>
+            </w:pPr>
+            <w:proofErr w:type="spellStart"/>
+            <w:r>
+              <w:rPr>
+                <w:rFonts w:cstheme="minorHAnsi"/>
+              </w:rPr>
+              <w:t>Url</w:t>
+            </w:r>
+            <w:proofErr w:type="spellEnd"/>
+            <w:r>
+              <w:rPr>
+                <w:rFonts w:cstheme="minorHAnsi"/>
+              </w:rPr>
+              <w:t xml:space="preserve"> deve permanecer na </w:t>
+            </w:r>
+            <w:proofErr w:type="spellStart"/>
+            <w:r>
+              <w:rPr>
+                <w:rFonts w:cstheme="minorHAnsi"/>
+              </w:rPr>
+              <w:t>url</w:t>
+            </w:r>
+            <w:proofErr w:type="spellEnd"/>
+            <w:r>
+              <w:rPr>
+                <w:rFonts w:cstheme="minorHAnsi"/>
+              </w:rPr>
+              <w:t xml:space="preserve"> de cadastro de leilão</w:t>
+            </w:r>
+          </w:p>
+          <w:p>
+            <w:pPr>
+              <w:rPr>
+                <w:rFonts w:cstheme="minorHAnsi"/>
+                <w:b/>
+                <w:bCs/>
+              </w:rPr>
+            </w:pPr>
+          </w:p>
+        </w:tc>
+        <w:tc>
+          <w:tcPr>
+            <w:tcW w:w="0" w:type="auto"/>
+          </w:tcPr>
+          <w:p>
+            <w:pPr>
+              <w:pStyle w:val="PargrafodaLista"/>
+              <w:numPr>
+                <w:ilvl w:val="0"/>
+                <w:numId w:val="6"/>
+              </w:numPr>
+              <w:rPr>
+                <w:rFonts w:cstheme="minorHAnsi"/>
+              </w:rPr>
+            </w:pPr>
+            <w:proofErr w:type="spellStart"/>
+            <w:r>
+              <w:rPr>
+                <w:rFonts w:cstheme="minorHAnsi"/>
+              </w:rPr>
+              <w:t>Url</w:t>
+            </w:r>
+            <w:proofErr w:type="spellEnd"/>
+            <w:r>
+              <w:rPr>
+                <w:rFonts w:cstheme="minorHAnsi"/>
+              </w:rPr>
+              <w:t xml:space="preserve"> é alterada </w:t>
+            </w:r>
+            <w:r>
+              <w:rPr>
+                <w:rFonts w:cstheme="minorHAnsi"/>
+              </w:rPr>
+              <w:t>p</w:t>
+            </w:r>
+            <w:r>
+              <w:rPr>
+                <w:rFonts w:cstheme="minorHAnsi"/>
+              </w:rPr>
+              <w:t xml:space="preserve">ara </w:t>
+            </w:r>
+            <w:proofErr w:type="spellStart"/>
+            <w:r>
+              <w:rPr>
+                <w:rFonts w:cstheme="minorHAnsi"/>
+              </w:rPr>
+              <w:t>url</w:t>
+            </w:r>
+            <w:proofErr w:type="spellEnd"/>
+            <w:r>
+              <w:rPr>
+                <w:rFonts w:cstheme="minorHAnsi"/>
+              </w:rPr>
+              <w:t xml:space="preserve"> de leilões</w:t>
+            </w:r>
+          </w:p>
+        </w:tc>
+        <w:tc>
+          <w:tcPr>
+            <w:tcW w:w="0" w:type="auto"/>
+          </w:tcPr>
+          <w:p>
+            <w:pPr>
+              <w:rPr>
+                <w:rFonts w:cstheme="minorHAnsi"/>
+              </w:rPr>
+            </w:pPr>
+          </w:p>
+        </w:tc>
+        <w:tc>
+          <w:tcPr>
+            <w:tcW w:w="0" w:type="auto"/>
+          </w:tcPr>
+          <w:p>
+            <w:pPr>
+              <w:rPr>
+                <w:rFonts w:cstheme="minorHAnsi"/>
+              </w:rPr>
+            </w:pPr>
+            <w:r>
+              <w:rPr>
+                <w:rFonts w:cstheme="minorHAnsi"/>
+              </w:rPr>
+              <w:t>BAIXA</w:t>
+            </w:r>
+          </w:p>
+        </w:tc>
+        <w:tc>
+          <w:tcPr>
+            <w:tcW w:w="0" w:type="auto"/>
+          </w:tcPr>
+          <w:p>
+            <w:pPr>
+              <w:rPr>
+                <w:rFonts w:cstheme="minorHAnsi"/>
+              </w:rPr>
+            </w:pPr>
+            <w:r>
+              <w:rPr>
+                <w:rFonts w:cstheme="minorHAnsi"/>
+              </w:rPr>
+              <w:t>PENDENTE</w:t>
+            </w:r>
           </w:p>
         </w:tc>
       </w:tr>
@@ -1650,14 +3300,15 @@
     <w:p>
       <w:pPr>
         <w:rPr>
+          <w:rFonts w:cstheme="minorHAnsi"/>
           <w:b/>
           <w:bCs/>
         </w:rPr>
       </w:pPr>
     </w:p>
     <w:sectPr>
-      <w:pgSz w:w="11906" w:h="16838"/>
-      <w:pgMar w:top="1417" w:right="1701" w:bottom="1417" w:left="1701" w:header="708" w:footer="708" w:gutter="0"/>
+      <w:pgSz w:w="16838" w:h="11906" w:orient="landscape"/>
+      <w:pgMar w:top="720" w:right="720" w:bottom="720" w:left="720" w:header="708" w:footer="708" w:gutter="0"/>
       <w:cols w:space="708"/>
       <w:docGrid w:linePitch="360"/>
     </w:sectPr>
@@ -1833,8 +3484,8 @@
   <w:abstractNum w:abstractNumId="1" w15:restartNumberingAfterBreak="0">
     <w:nsid w:val="1F0E1F4A"/>
     <w:multiLevelType w:val="hybridMultilevel"/>
-    <w:tmpl w:val="89D88970"/>
-    <w:lvl w:ilvl="0" w:tplc="04160001">
+    <w:tmpl w:val="4D48592E"/>
+    <w:lvl w:ilvl="0" w:tplc="C002B8D6">
       <w:start w:val="1"/>
       <w:numFmt w:val="bullet"/>
       <w:lvlText w:val=""/>
@@ -1844,6 +3495,7 @@
       </w:pPr>
       <w:rPr>
         <w:rFonts w:ascii="Symbol" w:hAnsi="Symbol" w:hint="default"/>
+        <w:color w:val="auto"/>
       </w:rPr>
     </w:lvl>
     <w:lvl w:ilvl="1" w:tplc="04160003" w:tentative="1">
@@ -2035,8 +3687,8 @@
   <w:abstractNum w:abstractNumId="3" w15:restartNumberingAfterBreak="0">
     <w:nsid w:val="5BE63F35"/>
     <w:multiLevelType w:val="hybridMultilevel"/>
-    <w:tmpl w:val="CFE07ECC"/>
-    <w:lvl w:ilvl="0" w:tplc="04160001">
+    <w:tmpl w:val="3D321FD4"/>
+    <w:lvl w:ilvl="0" w:tplc="79C02D8E">
       <w:start w:val="1"/>
       <w:numFmt w:val="bullet"/>
       <w:lvlText w:val=""/>
@@ -2046,6 +3698,7 @@
       </w:pPr>
       <w:rPr>
         <w:rFonts w:ascii="Symbol" w:hAnsi="Symbol" w:hint="default"/>
+        <w:color w:val="auto"/>
       </w:rPr>
     </w:lvl>
     <w:lvl w:ilvl="1" w:tplc="04160003" w:tentative="1">
@@ -2374,8 +4027,8 @@
   <w:abstractNum w:abstractNumId="6" w15:restartNumberingAfterBreak="0">
     <w:nsid w:val="65095511"/>
     <w:multiLevelType w:val="hybridMultilevel"/>
-    <w:tmpl w:val="7A70C054"/>
-    <w:lvl w:ilvl="0" w:tplc="04160001">
+    <w:tmpl w:val="9D50AB4A"/>
+    <w:lvl w:ilvl="0" w:tplc="B708567C">
       <w:start w:val="1"/>
       <w:numFmt w:val="bullet"/>
       <w:lvlText w:val=""/>
@@ -2385,6 +4038,7 @@
       </w:pPr>
       <w:rPr>
         <w:rFonts w:ascii="Symbol" w:hAnsi="Symbol" w:hint="default"/>
+        <w:color w:val="auto"/>
       </w:rPr>
     </w:lvl>
     <w:lvl w:ilvl="1" w:tplc="04160003" w:tentative="1">
@@ -3487,6 +5141,36 @@
     <w:uiPriority w:val="99"/>
     <w:rsid w:val="00DC42A3"/>
   </w:style>
+  <w:style w:type="paragraph" w:styleId="Pr-formataoHTML">
+    <w:name w:val="HTML Preformatted"/>
+    <w:basedOn w:val="Normal"/>
+    <w:link w:val="Pr-formataoHTMLChar"/>
+    <w:uiPriority w:val="99"/>
+    <w:semiHidden/>
+    <w:unhideWhenUsed/>
+    <w:rsid w:val="00C14F68"/>
+    <w:pPr>
+      <w:spacing w:after="0" w:line="240" w:lineRule="auto"/>
+    </w:pPr>
+    <w:rPr>
+      <w:rFonts w:ascii="Consolas" w:hAnsi="Consolas"/>
+      <w:sz w:val="20"/>
+      <w:szCs w:val="20"/>
+    </w:rPr>
+  </w:style>
+  <w:style w:type="character" w:customStyle="1" w:styleId="Pr-formataoHTMLChar">
+    <w:name w:val="Pré-formatação HTML Char"/>
+    <w:basedOn w:val="Fontepargpadro"/>
+    <w:link w:val="Pr-formataoHTML"/>
+    <w:uiPriority w:val="99"/>
+    <w:semiHidden/>
+    <w:rsid w:val="00C14F68"/>
+    <w:rPr>
+      <w:rFonts w:ascii="Consolas" w:hAnsi="Consolas"/>
+      <w:sz w:val="20"/>
+      <w:szCs w:val="20"/>
+    </w:rPr>
+  </w:style>
 </w:styles>
 </file>
 

</xml_diff>